<commit_message>
update camera va phan cung
</commit_message>
<xml_diff>
--- a/6. LINH WORKSPACE/US-05-Xay-dung-phuong-an-phan-cung-cho-module-xu-li-anh.docx
+++ b/6. LINH WORKSPACE/US-05-Xay-dung-phuong-an-phan-cung-cho-module-xu-li-anh.docx
@@ -258,19 +258,53 @@
         </w:numPr>
         <w:rPr>
           <w:rFonts w:ascii="Times New Roman" w:hAnsi="Times New Roman" w:cs="Times New Roman"/>
-          <w:b/>
-          <w:bCs/>
-          <w:sz w:val="28"/>
-          <w:szCs w:val="28"/>
-        </w:rPr>
-      </w:pPr>
-      <w:r>
-        <w:rPr>
-          <w:rFonts w:ascii="Times New Roman" w:hAnsi="Times New Roman" w:cs="Times New Roman"/>
-          <w:sz w:val="28"/>
-          <w:szCs w:val="28"/>
-        </w:rPr>
-        <w:t>Từ những yêu cầu trên kết hợp với phần tính chọn camera, nhóm đề xuất lựa chọn camera HIK Vision DS-2CD1143G0E IF-H265+.</w:t>
+          <w:sz w:val="28"/>
+          <w:szCs w:val="28"/>
+        </w:rPr>
+      </w:pPr>
+      <w:r>
+        <w:rPr>
+          <w:rFonts w:ascii="Times New Roman" w:hAnsi="Times New Roman" w:cs="Times New Roman"/>
+          <w:sz w:val="28"/>
+          <w:szCs w:val="28"/>
+        </w:rPr>
+        <w:t xml:space="preserve">Từ những yêu cầu trên kết hợp với phần tính chọn camera, nhóm đề xuất lựa chọn </w:t>
+      </w:r>
+      <w:r>
+        <w:rPr>
+          <w:rFonts w:ascii="Times New Roman" w:hAnsi="Times New Roman" w:cs="Times New Roman"/>
+          <w:sz w:val="28"/>
+          <w:szCs w:val="28"/>
+        </w:rPr>
+        <w:t>c</w:t>
+      </w:r>
+      <w:r>
+        <w:rPr>
+          <w:rFonts w:ascii="Times New Roman" w:hAnsi="Times New Roman" w:cs="Times New Roman"/>
+          <w:sz w:val="28"/>
+          <w:szCs w:val="28"/>
+        </w:rPr>
+        <w:t xml:space="preserve">amera </w:t>
+      </w:r>
+      <w:r>
+        <w:rPr>
+          <w:rFonts w:ascii="Times New Roman" w:hAnsi="Times New Roman" w:cs="Times New Roman"/>
+          <w:color w:val="333333"/>
+          <w:sz w:val="28"/>
+          <w:szCs w:val="28"/>
+          <w:shd w:val="clear" w:color="auto" w:fill="FFFFFF"/>
+        </w:rPr>
+        <w:t>HDV-USB800MP38-L3.6</w:t>
+      </w:r>
+      <w:r>
+        <w:rPr>
+          <w:rFonts w:ascii="Times New Roman" w:hAnsi="Times New Roman" w:cs="Times New Roman"/>
+          <w:color w:val="333333"/>
+          <w:sz w:val="28"/>
+          <w:szCs w:val="28"/>
+          <w:shd w:val="clear" w:color="auto" w:fill="FFFFFF"/>
+        </w:rPr>
+        <w:t>:</w:t>
       </w:r>
     </w:p>
     <w:p>
@@ -279,8 +313,6 @@
         <w:ind w:left="1440"/>
         <w:rPr>
           <w:rFonts w:ascii="Times New Roman" w:hAnsi="Times New Roman" w:cs="Times New Roman"/>
-          <w:b/>
-          <w:bCs/>
           <w:sz w:val="28"/>
           <w:szCs w:val="28"/>
         </w:rPr>
@@ -290,26 +322,24 @@
       <w:pPr>
         <w:pStyle w:val="ListParagraph"/>
         <w:ind w:left="1440"/>
-        <w:rPr>
-          <w:rFonts w:ascii="Times New Roman" w:hAnsi="Times New Roman" w:cs="Times New Roman"/>
-          <w:b/>
-          <w:bCs/>
-          <w:sz w:val="28"/>
-          <w:szCs w:val="28"/>
-        </w:rPr>
-      </w:pPr>
-      <w:r>
-        <w:rPr>
-          <w:rFonts w:ascii="Times New Roman" w:hAnsi="Times New Roman" w:cs="Times New Roman"/>
+        <w:jc w:val="center"/>
+        <w:rPr>
+          <w:rFonts w:ascii="Times New Roman" w:hAnsi="Times New Roman" w:cs="Times New Roman"/>
+          <w:b/>
+          <w:bCs/>
+          <w:sz w:val="28"/>
+          <w:szCs w:val="28"/>
+        </w:rPr>
+      </w:pPr>
+      <w:r>
+        <w:rPr>
           <w:noProof/>
-          <w:sz w:val="28"/>
-          <w:szCs w:val="28"/>
         </w:rPr>
         <w:drawing>
-          <wp:inline distT="0" distB="0" distL="0" distR="0" wp14:anchorId="681A779A" wp14:editId="5A6B336C">
-            <wp:extent cx="4476980" cy="3448227"/>
-            <wp:effectExtent l="0" t="0" r="0" b="0"/>
-            <wp:docPr id="5" name="Picture 5"/>
+          <wp:inline distT="0" distB="0" distL="0" distR="0" wp14:anchorId="1E71DC60" wp14:editId="2334E0EE">
+            <wp:extent cx="2330029" cy="2074545"/>
+            <wp:effectExtent l="0" t="0" r="0" b="1905"/>
+            <wp:docPr id="8" name="Picture 8"/>
             <wp:cNvGraphicFramePr>
               <a:graphicFrameLocks xmlns:a="http://schemas.openxmlformats.org/drawingml/2006/main" noChangeAspect="1"/>
             </wp:cNvGraphicFramePr>
@@ -329,7 +359,7 @@
                   <pic:spPr>
                     <a:xfrm>
                       <a:off x="0" y="0"/>
-                      <a:ext cx="4476980" cy="3448227"/>
+                      <a:ext cx="2349543" cy="2091919"/>
                     </a:xfrm>
                     <a:prstGeom prst="rect">
                       <a:avLst/>
@@ -342,28 +372,60 @@
         </w:drawing>
       </w:r>
     </w:p>
+    <w:p>
+      <w:pPr>
+        <w:pStyle w:val="ListParagraph"/>
+        <w:ind w:left="1440"/>
+        <w:jc w:val="center"/>
+        <w:rPr>
+          <w:rFonts w:ascii="Times New Roman" w:hAnsi="Times New Roman" w:cs="Times New Roman"/>
+          <w:b/>
+          <w:bCs/>
+          <w:sz w:val="28"/>
+          <w:szCs w:val="28"/>
+        </w:rPr>
+      </w:pPr>
+    </w:p>
+    <w:p>
+      <w:pPr>
+        <w:pStyle w:val="ListParagraph"/>
+        <w:numPr>
+          <w:ilvl w:val="0"/>
+          <w:numId w:val="5"/>
+        </w:numPr>
+        <w:rPr>
+          <w:rFonts w:ascii="Times New Roman" w:hAnsi="Times New Roman" w:cs="Times New Roman"/>
+          <w:b/>
+          <w:bCs/>
+          <w:sz w:val="28"/>
+          <w:szCs w:val="28"/>
+        </w:rPr>
+      </w:pPr>
+      <w:r>
+        <w:rPr>
+          <w:rFonts w:ascii="Times New Roman" w:hAnsi="Times New Roman" w:cs="Times New Roman"/>
+          <w:sz w:val="28"/>
+          <w:szCs w:val="28"/>
+        </w:rPr>
+        <w:t>Thông số kĩ thuật:</w:t>
+      </w:r>
+    </w:p>
     <w:tbl>
       <w:tblPr>
         <w:tblStyle w:val="TableGrid"/>
         <w:tblW w:w="0" w:type="auto"/>
         <w:tblInd w:w="1075" w:type="dxa"/>
+        <w:tblLayout w:type="fixed"/>
         <w:tblLook w:val="04A0" w:firstRow="1" w:lastRow="0" w:firstColumn="1" w:lastColumn="0" w:noHBand="0" w:noVBand="1"/>
       </w:tblPr>
       <w:tblGrid>
-        <w:gridCol w:w="3906"/>
-        <w:gridCol w:w="4284"/>
+        <w:gridCol w:w="3780"/>
+        <w:gridCol w:w="4320"/>
       </w:tblGrid>
       <w:tr>
         <w:tc>
           <w:tcPr>
-            <w:tcW w:w="3906" w:type="dxa"/>
-            <w:tcBorders>
-              <w:top w:val="single" w:sz="4" w:space="0" w:color="auto"/>
-              <w:left w:val="single" w:sz="4" w:space="0" w:color="auto"/>
-              <w:bottom w:val="single" w:sz="4" w:space="0" w:color="auto"/>
-              <w:right w:val="single" w:sz="4" w:space="0" w:color="auto"/>
-            </w:tcBorders>
-            <w:hideMark/>
+            <w:tcW w:w="3780" w:type="dxa"/>
           </w:tcPr>
           <w:p>
             <w:pPr>
@@ -387,14 +449,7 @@
         </w:tc>
         <w:tc>
           <w:tcPr>
-            <w:tcW w:w="4284" w:type="dxa"/>
-            <w:tcBorders>
-              <w:top w:val="single" w:sz="4" w:space="0" w:color="auto"/>
-              <w:left w:val="single" w:sz="4" w:space="0" w:color="auto"/>
-              <w:bottom w:val="single" w:sz="4" w:space="0" w:color="auto"/>
-              <w:right w:val="single" w:sz="4" w:space="0" w:color="auto"/>
-            </w:tcBorders>
-            <w:hideMark/>
+            <w:tcW w:w="4320" w:type="dxa"/>
           </w:tcPr>
           <w:p>
             <w:pPr>
@@ -412,7 +467,17 @@
                 <w:sz w:val="28"/>
                 <w:szCs w:val="28"/>
               </w:rPr>
-              <w:t>Camera HKI Vision 4MP</w:t>
+              <w:t xml:space="preserve">Camera </w:t>
+            </w:r>
+            <w:r>
+              <w:rPr>
+                <w:rFonts w:ascii="Times New Roman" w:hAnsi="Times New Roman" w:cs="Times New Roman"/>
+                <w:color w:val="333333"/>
+                <w:sz w:val="28"/>
+                <w:szCs w:val="28"/>
+                <w:shd w:val="clear" w:color="auto" w:fill="FFFFFF"/>
+              </w:rPr>
+              <w:t>HDV-USB800MP38-L3.6</w:t>
             </w:r>
           </w:p>
         </w:tc>
@@ -420,14 +485,7 @@
       <w:tr>
         <w:tc>
           <w:tcPr>
-            <w:tcW w:w="3906" w:type="dxa"/>
-            <w:tcBorders>
-              <w:top w:val="single" w:sz="4" w:space="0" w:color="auto"/>
-              <w:left w:val="single" w:sz="4" w:space="0" w:color="auto"/>
-              <w:bottom w:val="single" w:sz="4" w:space="0" w:color="auto"/>
-              <w:right w:val="single" w:sz="4" w:space="0" w:color="auto"/>
-            </w:tcBorders>
-            <w:hideMark/>
+            <w:tcW w:w="3780" w:type="dxa"/>
           </w:tcPr>
           <w:p>
             <w:pPr>
@@ -449,14 +507,7 @@
         </w:tc>
         <w:tc>
           <w:tcPr>
-            <w:tcW w:w="4284" w:type="dxa"/>
-            <w:tcBorders>
-              <w:top w:val="single" w:sz="4" w:space="0" w:color="auto"/>
-              <w:left w:val="single" w:sz="4" w:space="0" w:color="auto"/>
-              <w:bottom w:val="single" w:sz="4" w:space="0" w:color="auto"/>
-              <w:right w:val="single" w:sz="4" w:space="0" w:color="auto"/>
-            </w:tcBorders>
-            <w:hideMark/>
+            <w:tcW w:w="4320" w:type="dxa"/>
           </w:tcPr>
           <w:p>
             <w:pPr>
@@ -471,10 +522,12 @@
             <w:r>
               <w:rPr>
                 <w:rFonts w:ascii="Times New Roman" w:hAnsi="Times New Roman" w:cs="Times New Roman"/>
-                <w:sz w:val="28"/>
-                <w:szCs w:val="28"/>
-              </w:rPr>
-              <w:t>DS-2CD1143G0E IF</w:t>
+                <w:color w:val="333333"/>
+                <w:sz w:val="28"/>
+                <w:szCs w:val="28"/>
+                <w:shd w:val="clear" w:color="auto" w:fill="FFFFFF"/>
+              </w:rPr>
+              <w:t>USB800MP38-L3.6</w:t>
             </w:r>
           </w:p>
         </w:tc>
@@ -482,14 +535,7 @@
       <w:tr>
         <w:tc>
           <w:tcPr>
-            <w:tcW w:w="3906" w:type="dxa"/>
-            <w:tcBorders>
-              <w:top w:val="single" w:sz="4" w:space="0" w:color="auto"/>
-              <w:left w:val="single" w:sz="4" w:space="0" w:color="auto"/>
-              <w:bottom w:val="single" w:sz="4" w:space="0" w:color="auto"/>
-              <w:right w:val="single" w:sz="4" w:space="0" w:color="auto"/>
-            </w:tcBorders>
-            <w:hideMark/>
+            <w:tcW w:w="3780" w:type="dxa"/>
           </w:tcPr>
           <w:p>
             <w:pPr>
@@ -513,14 +559,7 @@
         </w:tc>
         <w:tc>
           <w:tcPr>
-            <w:tcW w:w="4284" w:type="dxa"/>
-            <w:tcBorders>
-              <w:top w:val="single" w:sz="4" w:space="0" w:color="auto"/>
-              <w:left w:val="single" w:sz="4" w:space="0" w:color="auto"/>
-              <w:bottom w:val="single" w:sz="4" w:space="0" w:color="auto"/>
-              <w:right w:val="single" w:sz="4" w:space="0" w:color="auto"/>
-            </w:tcBorders>
-            <w:hideMark/>
+            <w:tcW w:w="4320" w:type="dxa"/>
           </w:tcPr>
           <w:p>
             <w:pPr>
@@ -538,7 +577,7 @@
                 <w:sz w:val="28"/>
                 <w:szCs w:val="28"/>
               </w:rPr>
-              <w:t>4MP (2560x1440)</w:t>
+              <w:t>8MP (3840*2160)</w:t>
             </w:r>
           </w:p>
         </w:tc>
@@ -546,14 +585,7 @@
       <w:tr>
         <w:tc>
           <w:tcPr>
-            <w:tcW w:w="3906" w:type="dxa"/>
-            <w:tcBorders>
-              <w:top w:val="single" w:sz="4" w:space="0" w:color="auto"/>
-              <w:left w:val="single" w:sz="4" w:space="0" w:color="auto"/>
-              <w:bottom w:val="single" w:sz="4" w:space="0" w:color="auto"/>
-              <w:right w:val="single" w:sz="4" w:space="0" w:color="auto"/>
-            </w:tcBorders>
-            <w:hideMark/>
+            <w:tcW w:w="3780" w:type="dxa"/>
           </w:tcPr>
           <w:p>
             <w:pPr>
@@ -577,14 +609,7 @@
         </w:tc>
         <w:tc>
           <w:tcPr>
-            <w:tcW w:w="4284" w:type="dxa"/>
-            <w:tcBorders>
-              <w:top w:val="single" w:sz="4" w:space="0" w:color="auto"/>
-              <w:left w:val="single" w:sz="4" w:space="0" w:color="auto"/>
-              <w:bottom w:val="single" w:sz="4" w:space="0" w:color="auto"/>
-              <w:right w:val="single" w:sz="4" w:space="0" w:color="auto"/>
-            </w:tcBorders>
-            <w:hideMark/>
+            <w:tcW w:w="4320" w:type="dxa"/>
           </w:tcPr>
           <w:p>
             <w:pPr>
@@ -610,14 +635,7 @@
       <w:tr>
         <w:tc>
           <w:tcPr>
-            <w:tcW w:w="3906" w:type="dxa"/>
-            <w:tcBorders>
-              <w:top w:val="single" w:sz="4" w:space="0" w:color="auto"/>
-              <w:left w:val="single" w:sz="4" w:space="0" w:color="auto"/>
-              <w:bottom w:val="single" w:sz="4" w:space="0" w:color="auto"/>
-              <w:right w:val="single" w:sz="4" w:space="0" w:color="auto"/>
-            </w:tcBorders>
-            <w:hideMark/>
+            <w:tcW w:w="3780" w:type="dxa"/>
           </w:tcPr>
           <w:p>
             <w:pPr>
@@ -641,14 +659,7 @@
         </w:tc>
         <w:tc>
           <w:tcPr>
-            <w:tcW w:w="4284" w:type="dxa"/>
-            <w:tcBorders>
-              <w:top w:val="single" w:sz="4" w:space="0" w:color="auto"/>
-              <w:left w:val="single" w:sz="4" w:space="0" w:color="auto"/>
-              <w:bottom w:val="single" w:sz="4" w:space="0" w:color="auto"/>
-              <w:right w:val="single" w:sz="4" w:space="0" w:color="auto"/>
-            </w:tcBorders>
-            <w:hideMark/>
+            <w:tcW w:w="4320" w:type="dxa"/>
           </w:tcPr>
           <w:p>
             <w:pPr>
@@ -666,7 +677,7 @@
                 <w:sz w:val="28"/>
                 <w:szCs w:val="28"/>
               </w:rPr>
-              <w:t>2.8mm/ 6mm (đặt hàng)</w:t>
+              <w:t>8 mm</w:t>
             </w:r>
           </w:p>
         </w:tc>
@@ -674,14 +685,7 @@
       <w:tr>
         <w:tc>
           <w:tcPr>
-            <w:tcW w:w="3906" w:type="dxa"/>
-            <w:tcBorders>
-              <w:top w:val="single" w:sz="4" w:space="0" w:color="auto"/>
-              <w:left w:val="single" w:sz="4" w:space="0" w:color="auto"/>
-              <w:bottom w:val="single" w:sz="4" w:space="0" w:color="auto"/>
-              <w:right w:val="single" w:sz="4" w:space="0" w:color="auto"/>
-            </w:tcBorders>
-            <w:hideMark/>
+            <w:tcW w:w="3780" w:type="dxa"/>
           </w:tcPr>
           <w:p>
             <w:pPr>
@@ -699,21 +703,13 @@
                 <w:sz w:val="28"/>
                 <w:szCs w:val="28"/>
               </w:rPr>
-              <w:lastRenderedPageBreak/>
               <w:t>Góc nhìn</w:t>
             </w:r>
           </w:p>
         </w:tc>
         <w:tc>
           <w:tcPr>
-            <w:tcW w:w="4284" w:type="dxa"/>
-            <w:tcBorders>
-              <w:top w:val="single" w:sz="4" w:space="0" w:color="auto"/>
-              <w:left w:val="single" w:sz="4" w:space="0" w:color="auto"/>
-              <w:bottom w:val="single" w:sz="4" w:space="0" w:color="auto"/>
-              <w:right w:val="single" w:sz="4" w:space="0" w:color="auto"/>
-            </w:tcBorders>
-            <w:hideMark/>
+            <w:tcW w:w="4320" w:type="dxa"/>
           </w:tcPr>
           <w:p>
             <w:pPr>
@@ -731,7 +727,7 @@
                 <w:sz w:val="28"/>
                 <w:szCs w:val="28"/>
               </w:rPr>
-              <w:t>110°/52°</w:t>
+              <w:t>40°</w:t>
             </w:r>
           </w:p>
         </w:tc>
@@ -739,14 +735,7 @@
       <w:tr>
         <w:tc>
           <w:tcPr>
-            <w:tcW w:w="3906" w:type="dxa"/>
-            <w:tcBorders>
-              <w:top w:val="single" w:sz="4" w:space="0" w:color="auto"/>
-              <w:left w:val="single" w:sz="4" w:space="0" w:color="auto"/>
-              <w:bottom w:val="single" w:sz="4" w:space="0" w:color="auto"/>
-              <w:right w:val="single" w:sz="4" w:space="0" w:color="auto"/>
-            </w:tcBorders>
-            <w:hideMark/>
+            <w:tcW w:w="3780" w:type="dxa"/>
           </w:tcPr>
           <w:p>
             <w:pPr>
@@ -770,14 +759,7 @@
         </w:tc>
         <w:tc>
           <w:tcPr>
-            <w:tcW w:w="4284" w:type="dxa"/>
-            <w:tcBorders>
-              <w:top w:val="single" w:sz="4" w:space="0" w:color="auto"/>
-              <w:left w:val="single" w:sz="4" w:space="0" w:color="auto"/>
-              <w:bottom w:val="single" w:sz="4" w:space="0" w:color="auto"/>
-              <w:right w:val="single" w:sz="4" w:space="0" w:color="auto"/>
-            </w:tcBorders>
-            <w:hideMark/>
+            <w:tcW w:w="4320" w:type="dxa"/>
           </w:tcPr>
           <w:p>
             <w:pPr>
@@ -795,7 +777,7 @@
                 <w:sz w:val="28"/>
                 <w:szCs w:val="28"/>
               </w:rPr>
-              <w:t>0.028 lux</w:t>
+              <w:t>1000Mv/lux - sec</w:t>
             </w:r>
           </w:p>
         </w:tc>
@@ -803,14 +785,7 @@
       <w:tr>
         <w:tc>
           <w:tcPr>
-            <w:tcW w:w="3906" w:type="dxa"/>
-            <w:tcBorders>
-              <w:top w:val="single" w:sz="4" w:space="0" w:color="auto"/>
-              <w:left w:val="single" w:sz="4" w:space="0" w:color="auto"/>
-              <w:bottom w:val="single" w:sz="4" w:space="0" w:color="auto"/>
-              <w:right w:val="single" w:sz="4" w:space="0" w:color="auto"/>
-            </w:tcBorders>
-            <w:hideMark/>
+            <w:tcW w:w="3780" w:type="dxa"/>
           </w:tcPr>
           <w:p>
             <w:pPr>
@@ -834,14 +809,7 @@
         </w:tc>
         <w:tc>
           <w:tcPr>
-            <w:tcW w:w="4284" w:type="dxa"/>
-            <w:tcBorders>
-              <w:top w:val="single" w:sz="4" w:space="0" w:color="auto"/>
-              <w:left w:val="single" w:sz="4" w:space="0" w:color="auto"/>
-              <w:bottom w:val="single" w:sz="4" w:space="0" w:color="auto"/>
-              <w:right w:val="single" w:sz="4" w:space="0" w:color="auto"/>
-            </w:tcBorders>
-            <w:hideMark/>
+            <w:tcW w:w="4320" w:type="dxa"/>
           </w:tcPr>
           <w:p>
             <w:pPr>
@@ -859,7 +827,7 @@
                 <w:sz w:val="28"/>
                 <w:szCs w:val="28"/>
               </w:rPr>
-              <w:t>12VDC, có hỗ trợ POE</w:t>
+              <w:t>5VDC (85 mA)</w:t>
             </w:r>
           </w:p>
         </w:tc>
@@ -867,14 +835,7 @@
       <w:tr>
         <w:tc>
           <w:tcPr>
-            <w:tcW w:w="3906" w:type="dxa"/>
-            <w:tcBorders>
-              <w:top w:val="single" w:sz="4" w:space="0" w:color="auto"/>
-              <w:left w:val="single" w:sz="4" w:space="0" w:color="auto"/>
-              <w:bottom w:val="single" w:sz="4" w:space="0" w:color="auto"/>
-              <w:right w:val="single" w:sz="4" w:space="0" w:color="auto"/>
-            </w:tcBorders>
-            <w:hideMark/>
+            <w:tcW w:w="3780" w:type="dxa"/>
           </w:tcPr>
           <w:p>
             <w:pPr>
@@ -892,20 +853,13 @@
                 <w:sz w:val="28"/>
                 <w:szCs w:val="28"/>
               </w:rPr>
-              <w:t>Chuẩn nén</w:t>
-            </w:r>
-          </w:p>
-        </w:tc>
-        <w:tc>
-          <w:tcPr>
-            <w:tcW w:w="4284" w:type="dxa"/>
-            <w:tcBorders>
-              <w:top w:val="single" w:sz="4" w:space="0" w:color="auto"/>
-              <w:left w:val="single" w:sz="4" w:space="0" w:color="auto"/>
-              <w:bottom w:val="single" w:sz="4" w:space="0" w:color="auto"/>
-              <w:right w:val="single" w:sz="4" w:space="0" w:color="auto"/>
-            </w:tcBorders>
-            <w:hideMark/>
+              <w:t>Kết nối</w:t>
+            </w:r>
+          </w:p>
+        </w:tc>
+        <w:tc>
+          <w:tcPr>
+            <w:tcW w:w="4320" w:type="dxa"/>
           </w:tcPr>
           <w:p>
             <w:pPr>
@@ -923,7 +877,7 @@
                 <w:sz w:val="28"/>
                 <w:szCs w:val="28"/>
               </w:rPr>
-              <w:t>H265+, H265, H264+, H264</w:t>
+              <w:t>USB 2.0</w:t>
             </w:r>
           </w:p>
         </w:tc>
@@ -931,14 +885,7 @@
       <w:tr>
         <w:tc>
           <w:tcPr>
-            <w:tcW w:w="3906" w:type="dxa"/>
-            <w:tcBorders>
-              <w:top w:val="single" w:sz="4" w:space="0" w:color="auto"/>
-              <w:left w:val="single" w:sz="4" w:space="0" w:color="auto"/>
-              <w:bottom w:val="single" w:sz="4" w:space="0" w:color="auto"/>
-              <w:right w:val="single" w:sz="4" w:space="0" w:color="auto"/>
-            </w:tcBorders>
-            <w:hideMark/>
+            <w:tcW w:w="3780" w:type="dxa"/>
           </w:tcPr>
           <w:p>
             <w:pPr>
@@ -956,20 +903,13 @@
                 <w:sz w:val="28"/>
                 <w:szCs w:val="28"/>
               </w:rPr>
-              <w:t>Kích thước</w:t>
-            </w:r>
-          </w:p>
-        </w:tc>
-        <w:tc>
-          <w:tcPr>
-            <w:tcW w:w="4284" w:type="dxa"/>
-            <w:tcBorders>
-              <w:top w:val="single" w:sz="4" w:space="0" w:color="auto"/>
-              <w:left w:val="single" w:sz="4" w:space="0" w:color="auto"/>
-              <w:bottom w:val="single" w:sz="4" w:space="0" w:color="auto"/>
-              <w:right w:val="single" w:sz="4" w:space="0" w:color="auto"/>
-            </w:tcBorders>
-            <w:hideMark/>
+              <w:t>Chuẩn nén</w:t>
+            </w:r>
+          </w:p>
+        </w:tc>
+        <w:tc>
+          <w:tcPr>
+            <w:tcW w:w="4320" w:type="dxa"/>
           </w:tcPr>
           <w:p>
             <w:pPr>
@@ -984,12 +924,10 @@
             <w:r>
               <w:rPr>
                 <w:rFonts w:ascii="Times New Roman" w:hAnsi="Times New Roman" w:cs="Times New Roman"/>
-                <w:color w:val="000000"/>
-                <w:sz w:val="28"/>
-                <w:szCs w:val="28"/>
-                <w:shd w:val="clear" w:color="auto" w:fill="FFFFFF"/>
-              </w:rPr>
-              <w:t>Φ111×82.4mm</w:t>
+                <w:sz w:val="28"/>
+                <w:szCs w:val="28"/>
+              </w:rPr>
+              <w:t>YUY2, MJPEG, H.264</w:t>
             </w:r>
           </w:p>
         </w:tc>
@@ -997,14 +935,7 @@
       <w:tr>
         <w:tc>
           <w:tcPr>
-            <w:tcW w:w="3906" w:type="dxa"/>
-            <w:tcBorders>
-              <w:top w:val="single" w:sz="4" w:space="0" w:color="auto"/>
-              <w:left w:val="single" w:sz="4" w:space="0" w:color="auto"/>
-              <w:bottom w:val="single" w:sz="4" w:space="0" w:color="auto"/>
-              <w:right w:val="single" w:sz="4" w:space="0" w:color="auto"/>
-            </w:tcBorders>
-            <w:hideMark/>
+            <w:tcW w:w="3780" w:type="dxa"/>
           </w:tcPr>
           <w:p>
             <w:pPr>
@@ -1022,20 +953,14 @@
                 <w:sz w:val="28"/>
                 <w:szCs w:val="28"/>
               </w:rPr>
-              <w:t>Trọng lượng</w:t>
-            </w:r>
-          </w:p>
-        </w:tc>
-        <w:tc>
-          <w:tcPr>
-            <w:tcW w:w="4284" w:type="dxa"/>
-            <w:tcBorders>
-              <w:top w:val="single" w:sz="4" w:space="0" w:color="auto"/>
-              <w:left w:val="single" w:sz="4" w:space="0" w:color="auto"/>
-              <w:bottom w:val="single" w:sz="4" w:space="0" w:color="auto"/>
-              <w:right w:val="single" w:sz="4" w:space="0" w:color="auto"/>
-            </w:tcBorders>
-            <w:hideMark/>
+              <w:lastRenderedPageBreak/>
+              <w:t>Kích thước</w:t>
+            </w:r>
+          </w:p>
+        </w:tc>
+        <w:tc>
+          <w:tcPr>
+            <w:tcW w:w="4320" w:type="dxa"/>
           </w:tcPr>
           <w:p>
             <w:pPr>
@@ -1050,10 +975,12 @@
             <w:r>
               <w:rPr>
                 <w:rFonts w:ascii="Times New Roman" w:hAnsi="Times New Roman" w:cs="Times New Roman"/>
-                <w:sz w:val="28"/>
-                <w:szCs w:val="28"/>
-              </w:rPr>
-              <w:t>0.41 kg</w:t>
+                <w:color w:val="000000"/>
+                <w:sz w:val="28"/>
+                <w:szCs w:val="28"/>
+                <w:shd w:val="clear" w:color="auto" w:fill="FFFFFF"/>
+              </w:rPr>
+              <w:t>38mm*38mm</w:t>
             </w:r>
           </w:p>
         </w:tc>
@@ -1061,14 +988,7 @@
       <w:tr>
         <w:tc>
           <w:tcPr>
-            <w:tcW w:w="3906" w:type="dxa"/>
-            <w:tcBorders>
-              <w:top w:val="single" w:sz="4" w:space="0" w:color="auto"/>
-              <w:left w:val="single" w:sz="4" w:space="0" w:color="auto"/>
-              <w:bottom w:val="single" w:sz="4" w:space="0" w:color="auto"/>
-              <w:right w:val="single" w:sz="4" w:space="0" w:color="auto"/>
-            </w:tcBorders>
-            <w:hideMark/>
+            <w:tcW w:w="3780" w:type="dxa"/>
           </w:tcPr>
           <w:p>
             <w:pPr>
@@ -1086,20 +1006,13 @@
                 <w:sz w:val="28"/>
                 <w:szCs w:val="28"/>
               </w:rPr>
-              <w:t>Tính năng</w:t>
-            </w:r>
-          </w:p>
-        </w:tc>
-        <w:tc>
-          <w:tcPr>
-            <w:tcW w:w="4284" w:type="dxa"/>
-            <w:tcBorders>
-              <w:top w:val="single" w:sz="4" w:space="0" w:color="auto"/>
-              <w:left w:val="single" w:sz="4" w:space="0" w:color="auto"/>
-              <w:bottom w:val="single" w:sz="4" w:space="0" w:color="auto"/>
-              <w:right w:val="single" w:sz="4" w:space="0" w:color="auto"/>
-            </w:tcBorders>
-            <w:hideMark/>
+              <w:t>Trọng lượng</w:t>
+            </w:r>
+          </w:p>
+        </w:tc>
+        <w:tc>
+          <w:tcPr>
+            <w:tcW w:w="4320" w:type="dxa"/>
           </w:tcPr>
           <w:p>
             <w:pPr>
@@ -1117,9 +1030,16 @@
                 <w:sz w:val="28"/>
                 <w:szCs w:val="28"/>
               </w:rPr>
-              <w:t>- Chống ngược sáng DWDR, HLC, BLC: 3D BNR.</w:t>
-            </w:r>
-          </w:p>
+              <w:t>110 g</w:t>
+            </w:r>
+          </w:p>
+        </w:tc>
+      </w:tr>
+      <w:tr>
+        <w:tc>
+          <w:tcPr>
+            <w:tcW w:w="3780" w:type="dxa"/>
+          </w:tcPr>
           <w:p>
             <w:pPr>
               <w:pStyle w:val="ListParagraph"/>
@@ -1136,9 +1056,14 @@
                 <w:sz w:val="28"/>
                 <w:szCs w:val="28"/>
               </w:rPr>
-              <w:t>- Hỗ trợ dịch vụ HIK Connect</w:t>
-            </w:r>
-          </w:p>
+              <w:t xml:space="preserve">Hỗ trợ hệ thống </w:t>
+            </w:r>
+          </w:p>
+        </w:tc>
+        <w:tc>
+          <w:tcPr>
+            <w:tcW w:w="4320" w:type="dxa"/>
+          </w:tcPr>
           <w:p>
             <w:pPr>
               <w:pStyle w:val="ListParagraph"/>
@@ -1155,22 +1080,42 @@
                 <w:sz w:val="28"/>
                 <w:szCs w:val="28"/>
               </w:rPr>
-              <w:t>- Có kháng nước IP67</w:t>
-            </w:r>
+              <w:t>-</w:t>
+            </w:r>
+            <w:r>
+              <w:rPr>
+                <w:rFonts w:ascii="Times New Roman" w:hAnsi="Times New Roman" w:cs="Times New Roman"/>
+                <w:sz w:val="28"/>
+                <w:szCs w:val="28"/>
+              </w:rPr>
+              <w:t xml:space="preserve"> </w:t>
+            </w:r>
+            <w:r>
+              <w:rPr>
+                <w:rFonts w:ascii="Times New Roman" w:hAnsi="Times New Roman" w:cs="Times New Roman"/>
+                <w:sz w:val="28"/>
+                <w:szCs w:val="28"/>
+              </w:rPr>
+              <w:t>WinXP, Window7, Window8, Android, Linux, Rasperry</w:t>
+            </w:r>
+          </w:p>
+          <w:p>
+            <w:pPr>
+              <w:pStyle w:val="ListParagraph"/>
+              <w:ind w:left="0"/>
+              <w:rPr>
+                <w:rFonts w:ascii="Times New Roman" w:hAnsi="Times New Roman" w:cs="Times New Roman"/>
+                <w:sz w:val="28"/>
+                <w:szCs w:val="28"/>
+              </w:rPr>
+            </w:pPr>
           </w:p>
         </w:tc>
       </w:tr>
       <w:tr>
         <w:tc>
           <w:tcPr>
-            <w:tcW w:w="3906" w:type="dxa"/>
-            <w:tcBorders>
-              <w:top w:val="single" w:sz="4" w:space="0" w:color="auto"/>
-              <w:left w:val="single" w:sz="4" w:space="0" w:color="auto"/>
-              <w:bottom w:val="single" w:sz="4" w:space="0" w:color="auto"/>
-              <w:right w:val="single" w:sz="4" w:space="0" w:color="auto"/>
-            </w:tcBorders>
-            <w:hideMark/>
+            <w:tcW w:w="3780" w:type="dxa"/>
           </w:tcPr>
           <w:p>
             <w:pPr>
@@ -1194,14 +1139,7 @@
         </w:tc>
         <w:tc>
           <w:tcPr>
-            <w:tcW w:w="4284" w:type="dxa"/>
-            <w:tcBorders>
-              <w:top w:val="single" w:sz="4" w:space="0" w:color="auto"/>
-              <w:left w:val="single" w:sz="4" w:space="0" w:color="auto"/>
-              <w:bottom w:val="single" w:sz="4" w:space="0" w:color="auto"/>
-              <w:right w:val="single" w:sz="4" w:space="0" w:color="auto"/>
-            </w:tcBorders>
-            <w:hideMark/>
+            <w:tcW w:w="4320" w:type="dxa"/>
           </w:tcPr>
           <w:p>
             <w:pPr>
@@ -1219,7 +1157,7 @@
                 <w:sz w:val="28"/>
                 <w:szCs w:val="28"/>
               </w:rPr>
-              <w:t>1.090.000 VND</w:t>
+              <w:t>62.40 US$</w:t>
             </w:r>
           </w:p>
         </w:tc>
@@ -1227,14 +1165,7 @@
       <w:tr>
         <w:tc>
           <w:tcPr>
-            <w:tcW w:w="3906" w:type="dxa"/>
-            <w:tcBorders>
-              <w:top w:val="single" w:sz="4" w:space="0" w:color="auto"/>
-              <w:left w:val="single" w:sz="4" w:space="0" w:color="auto"/>
-              <w:bottom w:val="single" w:sz="4" w:space="0" w:color="auto"/>
-              <w:right w:val="single" w:sz="4" w:space="0" w:color="auto"/>
-            </w:tcBorders>
-            <w:hideMark/>
+            <w:tcW w:w="3780" w:type="dxa"/>
           </w:tcPr>
           <w:p>
             <w:pPr>
@@ -1252,20 +1183,13 @@
                 <w:sz w:val="28"/>
                 <w:szCs w:val="28"/>
               </w:rPr>
-              <w:t>Shop</w:t>
-            </w:r>
-          </w:p>
-        </w:tc>
-        <w:tc>
-          <w:tcPr>
-            <w:tcW w:w="4284" w:type="dxa"/>
-            <w:tcBorders>
-              <w:top w:val="single" w:sz="4" w:space="0" w:color="auto"/>
-              <w:left w:val="single" w:sz="4" w:space="0" w:color="auto"/>
-              <w:bottom w:val="single" w:sz="4" w:space="0" w:color="auto"/>
-              <w:right w:val="single" w:sz="4" w:space="0" w:color="auto"/>
-            </w:tcBorders>
-            <w:hideMark/>
+              <w:t>Link sản phẩm</w:t>
+            </w:r>
+          </w:p>
+        </w:tc>
+        <w:tc>
+          <w:tcPr>
+            <w:tcW w:w="4320" w:type="dxa"/>
           </w:tcPr>
           <w:p>
             <w:pPr>
@@ -1277,14 +1201,17 @@
                 <w:szCs w:val="28"/>
               </w:rPr>
             </w:pPr>
-            <w:r>
-              <w:rPr>
-                <w:rFonts w:ascii="Times New Roman" w:hAnsi="Times New Roman" w:cs="Times New Roman"/>
-                <w:sz w:val="28"/>
-                <w:szCs w:val="28"/>
-              </w:rPr>
-              <w:t>Hacom</w:t>
-            </w:r>
+            <w:hyperlink r:id="rId6" w:history="1">
+              <w:r>
+                <w:rPr>
+                  <w:rStyle w:val="Hyperlink"/>
+                  <w:rFonts w:ascii="Times New Roman" w:hAnsi="Times New Roman" w:cs="Times New Roman"/>
+                  <w:sz w:val="28"/>
+                  <w:szCs w:val="28"/>
+                </w:rPr>
+                <w:t>https://vietnamese.alibaba.com/p-detail/4K-1600146587635.html?spm=a2700.wholesale.0.0.78af2ef2Qnlw45</w:t>
+              </w:r>
+            </w:hyperlink>
           </w:p>
         </w:tc>
       </w:tr>
@@ -1639,7 +1566,7 @@
                     <pic:cNvPicPr/>
                   </pic:nvPicPr>
                   <pic:blipFill>
-                    <a:blip r:embed="rId6"/>
+                    <a:blip r:embed="rId7"/>
                     <a:stretch>
                       <a:fillRect/>
                     </a:stretch>
@@ -1722,7 +1649,7 @@
                 <w:sz w:val="28"/>
                 <w:szCs w:val="28"/>
               </w:rPr>
-              <w:t>16</w:t>
+              <w:t>22</w:t>
             </w:r>
             <w:r>
               <w:rPr>
@@ -2306,7 +2233,7 @@
                     <pic:cNvPicPr/>
                   </pic:nvPicPr>
                   <pic:blipFill>
-                    <a:blip r:embed="rId7"/>
+                    <a:blip r:embed="rId8"/>
                     <a:stretch>
                       <a:fillRect/>
                     </a:stretch>
@@ -2538,7 +2465,226 @@
           <w:sz w:val="28"/>
           <w:szCs w:val="28"/>
         </w:rPr>
-        <w:t>Tính chọn module chuyển đổi 24VDC thành 12VDC</w:t>
+        <w:t xml:space="preserve">Module </w:t>
+      </w:r>
+      <w:r>
+        <w:rPr>
+          <w:rFonts w:ascii="Times New Roman" w:eastAsiaTheme="minorEastAsia" w:hAnsi="Times New Roman" w:cs="Times New Roman"/>
+          <w:b/>
+          <w:bCs/>
+          <w:sz w:val="28"/>
+          <w:szCs w:val="28"/>
+        </w:rPr>
+        <w:t>chuyển đổi 12VDC</w:t>
+      </w:r>
+    </w:p>
+    <w:p>
+      <w:pPr>
+        <w:pStyle w:val="ListParagraph"/>
+        <w:numPr>
+          <w:ilvl w:val="0"/>
+          <w:numId w:val="10"/>
+        </w:numPr>
+        <w:rPr>
+          <w:rFonts w:ascii="Times New Roman" w:eastAsiaTheme="minorEastAsia" w:hAnsi="Times New Roman" w:cs="Times New Roman"/>
+          <w:b/>
+          <w:bCs/>
+          <w:sz w:val="28"/>
+          <w:szCs w:val="28"/>
+        </w:rPr>
+      </w:pPr>
+      <w:bookmarkStart w:id="0" w:name="_Hlk131166620"/>
+      <w:r>
+        <w:rPr>
+          <w:rFonts w:ascii="Times New Roman" w:eastAsiaTheme="minorEastAsia" w:hAnsi="Times New Roman" w:cs="Times New Roman"/>
+          <w:b/>
+          <w:bCs/>
+          <w:sz w:val="28"/>
+          <w:szCs w:val="28"/>
+        </w:rPr>
+        <w:t>Yêu cầu:</w:t>
+      </w:r>
+    </w:p>
+    <w:p>
+      <w:pPr>
+        <w:pStyle w:val="ListParagraph"/>
+        <w:numPr>
+          <w:ilvl w:val="0"/>
+          <w:numId w:val="5"/>
+        </w:numPr>
+        <w:rPr>
+          <w:rFonts w:ascii="Times New Roman" w:eastAsiaTheme="minorEastAsia" w:hAnsi="Times New Roman" w:cs="Times New Roman"/>
+          <w:sz w:val="28"/>
+          <w:szCs w:val="28"/>
+        </w:rPr>
+      </w:pPr>
+      <w:r>
+        <w:rPr>
+          <w:rFonts w:ascii="Times New Roman" w:eastAsiaTheme="minorEastAsia" w:hAnsi="Times New Roman" w:cs="Times New Roman"/>
+          <w:sz w:val="28"/>
+          <w:szCs w:val="28"/>
+        </w:rPr>
+        <w:t>Đầu vào của module chuyển đổi phải là 24VDC hoặc 220 VAC.</w:t>
+      </w:r>
+    </w:p>
+    <w:p>
+      <w:pPr>
+        <w:pStyle w:val="ListParagraph"/>
+        <w:numPr>
+          <w:ilvl w:val="0"/>
+          <w:numId w:val="5"/>
+        </w:numPr>
+        <w:rPr>
+          <w:rFonts w:ascii="Times New Roman" w:eastAsiaTheme="minorEastAsia" w:hAnsi="Times New Roman" w:cs="Times New Roman"/>
+          <w:sz w:val="28"/>
+          <w:szCs w:val="28"/>
+        </w:rPr>
+      </w:pPr>
+      <w:r>
+        <w:rPr>
+          <w:rFonts w:ascii="Times New Roman" w:eastAsiaTheme="minorEastAsia" w:hAnsi="Times New Roman" w:cs="Times New Roman"/>
+          <w:sz w:val="28"/>
+          <w:szCs w:val="28"/>
+        </w:rPr>
+        <w:t>Đầu ra của module phải là điện áp 12VDC để cấp điện cho đèn hoạt động.</w:t>
+      </w:r>
+    </w:p>
+    <w:p>
+      <w:pPr>
+        <w:pStyle w:val="ListParagraph"/>
+        <w:numPr>
+          <w:ilvl w:val="0"/>
+          <w:numId w:val="5"/>
+        </w:numPr>
+        <w:rPr>
+          <w:rFonts w:ascii="Times New Roman" w:eastAsiaTheme="minorEastAsia" w:hAnsi="Times New Roman" w:cs="Times New Roman"/>
+          <w:sz w:val="28"/>
+          <w:szCs w:val="28"/>
+        </w:rPr>
+      </w:pPr>
+      <w:r>
+        <w:rPr>
+          <w:rFonts w:ascii="Times New Roman" w:eastAsiaTheme="minorEastAsia" w:hAnsi="Times New Roman" w:cs="Times New Roman"/>
+          <w:sz w:val="28"/>
+          <w:szCs w:val="28"/>
+        </w:rPr>
+        <w:t xml:space="preserve">Dòng </w:t>
+      </w:r>
+      <w:r>
+        <w:rPr>
+          <w:rFonts w:ascii="Times New Roman" w:eastAsiaTheme="minorEastAsia" w:hAnsi="Times New Roman" w:cs="Times New Roman"/>
+          <w:sz w:val="28"/>
+          <w:szCs w:val="28"/>
+        </w:rPr>
+        <w:t xml:space="preserve">tối thiểu </w:t>
+      </w:r>
+      <w:r>
+        <w:rPr>
+          <w:rFonts w:ascii="Times New Roman" w:eastAsiaTheme="minorEastAsia" w:hAnsi="Times New Roman" w:cs="Times New Roman"/>
+          <w:sz w:val="28"/>
+          <w:szCs w:val="28"/>
+        </w:rPr>
+        <w:t xml:space="preserve">đầu ra: </w:t>
+      </w:r>
+      <m:oMath>
+        <m:f>
+          <m:fPr>
+            <m:ctrlPr>
+              <w:rPr>
+                <w:rFonts w:ascii="Cambria Math" w:eastAsiaTheme="minorEastAsia" w:hAnsi="Cambria Math" w:cs="Times New Roman"/>
+                <w:i/>
+                <w:sz w:val="28"/>
+                <w:szCs w:val="28"/>
+              </w:rPr>
+            </m:ctrlPr>
+          </m:fPr>
+          <m:num>
+            <m:r>
+              <w:rPr>
+                <w:rFonts w:ascii="Cambria Math" w:eastAsiaTheme="minorEastAsia" w:hAnsi="Cambria Math" w:cs="Times New Roman"/>
+                <w:sz w:val="28"/>
+                <w:szCs w:val="28"/>
+              </w:rPr>
+              <m:t>0.22</m:t>
+            </m:r>
+          </m:num>
+          <m:den>
+            <m:r>
+              <w:rPr>
+                <w:rFonts w:ascii="Cambria Math" w:eastAsiaTheme="minorEastAsia" w:hAnsi="Cambria Math" w:cs="Times New Roman"/>
+                <w:sz w:val="28"/>
+                <w:szCs w:val="28"/>
+              </w:rPr>
+              <m:t>12</m:t>
+            </m:r>
+          </m:den>
+        </m:f>
+        <m:r>
+          <w:rPr>
+            <w:rFonts w:ascii="Cambria Math" w:eastAsiaTheme="minorEastAsia" w:hAnsi="Cambria Math" w:cs="Times New Roman"/>
+            <w:sz w:val="28"/>
+            <w:szCs w:val="28"/>
+          </w:rPr>
+          <m:t>*72*2=2.6666 (A)</m:t>
+        </m:r>
+      </m:oMath>
+      <w:r>
+        <w:rPr>
+          <w:rFonts w:ascii="Times New Roman" w:eastAsiaTheme="minorEastAsia" w:hAnsi="Times New Roman" w:cs="Times New Roman"/>
+          <w:sz w:val="28"/>
+          <w:szCs w:val="28"/>
+        </w:rPr>
+        <w:t xml:space="preserve"> ~ 3 (A)</w:t>
+      </w:r>
+    </w:p>
+    <w:p>
+      <w:pPr>
+        <w:pStyle w:val="ListParagraph"/>
+        <w:numPr>
+          <w:ilvl w:val="0"/>
+          <w:numId w:val="10"/>
+        </w:numPr>
+        <w:rPr>
+          <w:rFonts w:ascii="Times New Roman" w:eastAsiaTheme="minorEastAsia" w:hAnsi="Times New Roman" w:cs="Times New Roman"/>
+          <w:b/>
+          <w:bCs/>
+          <w:sz w:val="28"/>
+          <w:szCs w:val="28"/>
+        </w:rPr>
+      </w:pPr>
+      <w:r>
+        <w:rPr>
+          <w:rFonts w:ascii="Times New Roman" w:eastAsiaTheme="minorEastAsia" w:hAnsi="Times New Roman" w:cs="Times New Roman"/>
+          <w:b/>
+          <w:bCs/>
+          <w:sz w:val="28"/>
+          <w:szCs w:val="28"/>
+        </w:rPr>
+        <w:t>Tính chọn:</w:t>
+      </w:r>
+    </w:p>
+    <w:p>
+      <w:pPr>
+        <w:pStyle w:val="ListParagraph"/>
+        <w:numPr>
+          <w:ilvl w:val="0"/>
+          <w:numId w:val="5"/>
+        </w:numPr>
+        <w:rPr>
+          <w:rFonts w:ascii="Times New Roman" w:eastAsiaTheme="minorEastAsia" w:hAnsi="Times New Roman" w:cs="Times New Roman"/>
+          <w:b/>
+          <w:bCs/>
+          <w:sz w:val="28"/>
+          <w:szCs w:val="28"/>
+        </w:rPr>
+      </w:pPr>
+      <w:r>
+        <w:rPr>
+          <w:rFonts w:ascii="Times New Roman" w:eastAsiaTheme="minorEastAsia" w:hAnsi="Times New Roman" w:cs="Times New Roman"/>
+          <w:sz w:val="28"/>
+          <w:szCs w:val="28"/>
+        </w:rPr>
+        <w:t>Lựa chọn Adapter loại 12V – 5A</w:t>
       </w:r>
     </w:p>
     <w:p>
@@ -2556,17 +2702,13 @@
       </w:pPr>
       <w:r>
         <w:rPr>
-          <w:rFonts w:ascii="Times New Roman" w:eastAsiaTheme="minorEastAsia" w:hAnsi="Times New Roman" w:cs="Times New Roman"/>
-          <w:b/>
-          <w:bCs/>
-          <w:sz w:val="28"/>
-          <w:szCs w:val="28"/>
+          <w:noProof/>
         </w:rPr>
         <w:drawing>
-          <wp:inline distT="0" distB="0" distL="0" distR="0" wp14:anchorId="1BF5C04D" wp14:editId="18B203B6">
-            <wp:extent cx="4616450" cy="2442210"/>
-            <wp:effectExtent l="0" t="0" r="0" b="0"/>
-            <wp:docPr id="2" name="Picture 2" descr="Diagram&#10;&#10;Description automatically generated"/>
+          <wp:inline distT="0" distB="0" distL="0" distR="0" wp14:anchorId="583EACBB" wp14:editId="4C168302">
+            <wp:extent cx="3079702" cy="2609850"/>
+            <wp:effectExtent l="0" t="0" r="6985" b="0"/>
+            <wp:docPr id="3" name="Picture 3"/>
             <wp:cNvGraphicFramePr>
               <a:graphicFrameLocks xmlns:a="http://schemas.openxmlformats.org/drawingml/2006/main" noChangeAspect="1"/>
             </wp:cNvGraphicFramePr>
@@ -2574,11 +2716,11 @@
               <a:graphicData uri="http://schemas.openxmlformats.org/drawingml/2006/picture">
                 <pic:pic xmlns:pic="http://schemas.openxmlformats.org/drawingml/2006/picture">
                   <pic:nvPicPr>
-                    <pic:cNvPr id="2" name="Picture 2" descr="Diagram&#10;&#10;Description automatically generated"/>
+                    <pic:cNvPr id="1" name=""/>
                     <pic:cNvPicPr/>
                   </pic:nvPicPr>
                   <pic:blipFill>
-                    <a:blip r:embed="rId8"/>
+                    <a:blip r:embed="rId9"/>
                     <a:stretch>
                       <a:fillRect/>
                     </a:stretch>
@@ -2586,7 +2728,7 @@
                   <pic:spPr>
                     <a:xfrm>
                       <a:off x="0" y="0"/>
-                      <a:ext cx="4616450" cy="2442210"/>
+                      <a:ext cx="3107188" cy="2633143"/>
                     </a:xfrm>
                     <a:prstGeom prst="rect">
                       <a:avLst/>
@@ -2602,20 +2744,6 @@
     <w:p>
       <w:pPr>
         <w:pStyle w:val="ListParagraph"/>
-        <w:ind w:left="1440"/>
-        <w:jc w:val="center"/>
-        <w:rPr>
-          <w:rFonts w:ascii="Times New Roman" w:eastAsiaTheme="minorEastAsia" w:hAnsi="Times New Roman" w:cs="Times New Roman"/>
-          <w:b/>
-          <w:bCs/>
-          <w:sz w:val="28"/>
-          <w:szCs w:val="28"/>
-        </w:rPr>
-      </w:pPr>
-    </w:p>
-    <w:p>
-      <w:pPr>
-        <w:pStyle w:val="ListParagraph"/>
         <w:numPr>
           <w:ilvl w:val="0"/>
           <w:numId w:val="5"/>
@@ -2634,7 +2762,7 @@
           <w:sz w:val="28"/>
           <w:szCs w:val="28"/>
         </w:rPr>
-        <w:t xml:space="preserve">Thông số kĩ thuật: </w:t>
+        <w:t>Thông số kỹ thuật:</w:t>
       </w:r>
     </w:p>
     <w:tbl>
@@ -2645,13 +2773,16 @@
         <w:tblLook w:val="04A0" w:firstRow="1" w:lastRow="0" w:firstColumn="1" w:lastColumn="0" w:noHBand="0" w:noVBand="1"/>
       </w:tblPr>
       <w:tblGrid>
-        <w:gridCol w:w="3924"/>
-        <w:gridCol w:w="3986"/>
+        <w:gridCol w:w="3685"/>
+        <w:gridCol w:w="3960"/>
       </w:tblGrid>
       <w:tr>
-        <w:tc>
-          <w:tcPr>
-            <w:tcW w:w="4675" w:type="dxa"/>
+        <w:trPr>
+          <w:trHeight w:val="314"/>
+        </w:trPr>
+        <w:tc>
+          <w:tcPr>
+            <w:tcW w:w="3685" w:type="dxa"/>
           </w:tcPr>
           <w:p>
             <w:pPr>
@@ -2669,13 +2800,13 @@
                 <w:sz w:val="28"/>
                 <w:szCs w:val="28"/>
               </w:rPr>
-              <w:t>Chất liệu</w:t>
-            </w:r>
-          </w:p>
-        </w:tc>
-        <w:tc>
-          <w:tcPr>
-            <w:tcW w:w="4675" w:type="dxa"/>
+              <w:t>Điện áp đầu vào</w:t>
+            </w:r>
+          </w:p>
+        </w:tc>
+        <w:tc>
+          <w:tcPr>
+            <w:tcW w:w="3960" w:type="dxa"/>
           </w:tcPr>
           <w:p>
             <w:pPr>
@@ -2693,7 +2824,7 @@
                 <w:sz w:val="28"/>
                 <w:szCs w:val="28"/>
               </w:rPr>
-              <w:t>Nhựa</w:t>
+              <w:t>100 – 240 VAC 50/60 Hz</w:t>
             </w:r>
           </w:p>
         </w:tc>
@@ -2701,7 +2832,7 @@
       <w:tr>
         <w:tc>
           <w:tcPr>
-            <w:tcW w:w="4675" w:type="dxa"/>
+            <w:tcW w:w="3685" w:type="dxa"/>
           </w:tcPr>
           <w:p>
             <w:pPr>
@@ -2719,13 +2850,13 @@
                 <w:sz w:val="28"/>
                 <w:szCs w:val="28"/>
               </w:rPr>
-              <w:t>Điện áp đầu vào</w:t>
-            </w:r>
-          </w:p>
-        </w:tc>
-        <w:tc>
-          <w:tcPr>
-            <w:tcW w:w="4675" w:type="dxa"/>
+              <w:t>Điện áp đầu ra</w:t>
+            </w:r>
+          </w:p>
+        </w:tc>
+        <w:tc>
+          <w:tcPr>
+            <w:tcW w:w="3960" w:type="dxa"/>
           </w:tcPr>
           <w:p>
             <w:pPr>
@@ -2743,7 +2874,7 @@
                 <w:sz w:val="28"/>
                 <w:szCs w:val="28"/>
               </w:rPr>
-              <w:t>12VDC – 40VDC</w:t>
+              <w:t>12VDC</w:t>
             </w:r>
           </w:p>
         </w:tc>
@@ -2751,7 +2882,7 @@
       <w:tr>
         <w:tc>
           <w:tcPr>
-            <w:tcW w:w="4675" w:type="dxa"/>
+            <w:tcW w:w="3685" w:type="dxa"/>
           </w:tcPr>
           <w:p>
             <w:pPr>
@@ -2769,13 +2900,13 @@
                 <w:sz w:val="28"/>
                 <w:szCs w:val="28"/>
               </w:rPr>
-              <w:t>Điện áp đầu ra</w:t>
-            </w:r>
-          </w:p>
-        </w:tc>
-        <w:tc>
-          <w:tcPr>
-            <w:tcW w:w="4675" w:type="dxa"/>
+              <w:t>Dòng đầu ra tối đa</w:t>
+            </w:r>
+          </w:p>
+        </w:tc>
+        <w:tc>
+          <w:tcPr>
+            <w:tcW w:w="3960" w:type="dxa"/>
           </w:tcPr>
           <w:p>
             <w:pPr>
@@ -2793,7 +2924,7 @@
                 <w:sz w:val="28"/>
                 <w:szCs w:val="28"/>
               </w:rPr>
-              <w:t>12 ± 0.5VDC</w:t>
+              <w:t>5A</w:t>
             </w:r>
           </w:p>
         </w:tc>
@@ -2801,7 +2932,7 @@
       <w:tr>
         <w:tc>
           <w:tcPr>
-            <w:tcW w:w="4675" w:type="dxa"/>
+            <w:tcW w:w="3685" w:type="dxa"/>
           </w:tcPr>
           <w:p>
             <w:pPr>
@@ -2819,13 +2950,13 @@
                 <w:sz w:val="28"/>
                 <w:szCs w:val="28"/>
               </w:rPr>
-              <w:t xml:space="preserve">Chân cắm đầu ra </w:t>
-            </w:r>
-          </w:p>
-        </w:tc>
-        <w:tc>
-          <w:tcPr>
-            <w:tcW w:w="4675" w:type="dxa"/>
+              <w:t>Ngõ cắm đầu ra</w:t>
+            </w:r>
+          </w:p>
+        </w:tc>
+        <w:tc>
+          <w:tcPr>
+            <w:tcW w:w="3960" w:type="dxa"/>
           </w:tcPr>
           <w:p>
             <w:pPr>
@@ -2843,7 +2974,7 @@
                 <w:sz w:val="28"/>
                 <w:szCs w:val="28"/>
               </w:rPr>
-              <w:t>Đường kính ngoài 5.5mm, đường kính trong 2.1mm</w:t>
+              <w:t>Jack cắm 5.5*2.5mm (tương thích 5.5*2.1mm)</w:t>
             </w:r>
           </w:p>
         </w:tc>
@@ -2851,7 +2982,7 @@
       <w:tr>
         <w:tc>
           <w:tcPr>
-            <w:tcW w:w="4675" w:type="dxa"/>
+            <w:tcW w:w="3685" w:type="dxa"/>
           </w:tcPr>
           <w:p>
             <w:pPr>
@@ -2869,13 +3000,13 @@
                 <w:sz w:val="28"/>
                 <w:szCs w:val="28"/>
               </w:rPr>
-              <w:t>Nhiệt độ làm việc</w:t>
-            </w:r>
-          </w:p>
-        </w:tc>
-        <w:tc>
-          <w:tcPr>
-            <w:tcW w:w="4675" w:type="dxa"/>
+              <w:t>Tổng chiều dài dây</w:t>
+            </w:r>
+          </w:p>
+        </w:tc>
+        <w:tc>
+          <w:tcPr>
+            <w:tcW w:w="3960" w:type="dxa"/>
           </w:tcPr>
           <w:p>
             <w:pPr>
@@ -2893,7 +3024,7 @@
                 <w:sz w:val="28"/>
                 <w:szCs w:val="28"/>
               </w:rPr>
-              <w:t>0-50°C</w:t>
+              <w:t>1.5 m</w:t>
             </w:r>
           </w:p>
         </w:tc>
@@ -2901,7 +3032,7 @@
       <w:tr>
         <w:tc>
           <w:tcPr>
-            <w:tcW w:w="4675" w:type="dxa"/>
+            <w:tcW w:w="3685" w:type="dxa"/>
           </w:tcPr>
           <w:p>
             <w:pPr>
@@ -2919,13 +3050,13 @@
                 <w:sz w:val="28"/>
                 <w:szCs w:val="28"/>
               </w:rPr>
-              <w:t>Bảo vệ quá nhiệt</w:t>
-            </w:r>
-          </w:p>
-        </w:tc>
-        <w:tc>
-          <w:tcPr>
-            <w:tcW w:w="4675" w:type="dxa"/>
+              <w:t xml:space="preserve">Trọng lượng </w:t>
+            </w:r>
+          </w:p>
+        </w:tc>
+        <w:tc>
+          <w:tcPr>
+            <w:tcW w:w="3960" w:type="dxa"/>
           </w:tcPr>
           <w:p>
             <w:pPr>
@@ -2943,7 +3074,7 @@
                 <w:sz w:val="28"/>
                 <w:szCs w:val="28"/>
               </w:rPr>
-              <w:t>55°C - 77°C</w:t>
+              <w:t>215 g</w:t>
             </w:r>
           </w:p>
         </w:tc>
@@ -2955,13 +3086,39 @@
         <w:ind w:left="1440"/>
         <w:rPr>
           <w:rFonts w:ascii="Times New Roman" w:eastAsiaTheme="minorEastAsia" w:hAnsi="Times New Roman" w:cs="Times New Roman"/>
-          <w:b/>
-          <w:bCs/>
-          <w:sz w:val="28"/>
-          <w:szCs w:val="28"/>
-        </w:rPr>
-      </w:pPr>
-    </w:p>
+          <w:sz w:val="28"/>
+          <w:szCs w:val="28"/>
+        </w:rPr>
+      </w:pPr>
+    </w:p>
+    <w:p>
+      <w:pPr>
+        <w:pStyle w:val="ListParagraph"/>
+        <w:ind w:left="1440"/>
+        <w:jc w:val="center"/>
+        <w:rPr>
+          <w:rFonts w:ascii="Times New Roman" w:eastAsiaTheme="minorEastAsia" w:hAnsi="Times New Roman" w:cs="Times New Roman"/>
+          <w:b/>
+          <w:bCs/>
+          <w:sz w:val="28"/>
+          <w:szCs w:val="28"/>
+        </w:rPr>
+      </w:pPr>
+    </w:p>
+    <w:p>
+      <w:pPr>
+        <w:pStyle w:val="ListParagraph"/>
+        <w:ind w:left="1440"/>
+        <w:rPr>
+          <w:rFonts w:ascii="Times New Roman" w:eastAsiaTheme="minorEastAsia" w:hAnsi="Times New Roman" w:cs="Times New Roman"/>
+          <w:b/>
+          <w:bCs/>
+          <w:sz w:val="28"/>
+          <w:szCs w:val="28"/>
+        </w:rPr>
+      </w:pPr>
+    </w:p>
+    <w:bookmarkEnd w:id="0"/>
     <w:p>
       <w:pPr>
         <w:pStyle w:val="ListParagraph"/>
@@ -2985,6 +3142,599 @@
           <w:sz w:val="28"/>
           <w:szCs w:val="28"/>
         </w:rPr>
+        <w:lastRenderedPageBreak/>
+        <w:t>Module chuyển đổi 5VDC</w:t>
+      </w:r>
+    </w:p>
+    <w:p>
+      <w:pPr>
+        <w:pStyle w:val="ListParagraph"/>
+        <w:numPr>
+          <w:ilvl w:val="0"/>
+          <w:numId w:val="10"/>
+        </w:numPr>
+        <w:rPr>
+          <w:rFonts w:ascii="Times New Roman" w:eastAsiaTheme="minorEastAsia" w:hAnsi="Times New Roman" w:cs="Times New Roman"/>
+          <w:b/>
+          <w:bCs/>
+          <w:sz w:val="28"/>
+          <w:szCs w:val="28"/>
+        </w:rPr>
+      </w:pPr>
+      <w:r>
+        <w:rPr>
+          <w:rFonts w:ascii="Times New Roman" w:eastAsiaTheme="minorEastAsia" w:hAnsi="Times New Roman" w:cs="Times New Roman"/>
+          <w:b/>
+          <w:bCs/>
+          <w:sz w:val="28"/>
+          <w:szCs w:val="28"/>
+        </w:rPr>
+        <w:t>Yêu cầu:</w:t>
+      </w:r>
+    </w:p>
+    <w:p>
+      <w:pPr>
+        <w:pStyle w:val="ListParagraph"/>
+        <w:numPr>
+          <w:ilvl w:val="0"/>
+          <w:numId w:val="5"/>
+        </w:numPr>
+        <w:rPr>
+          <w:rFonts w:ascii="Times New Roman" w:eastAsiaTheme="minorEastAsia" w:hAnsi="Times New Roman" w:cs="Times New Roman"/>
+          <w:sz w:val="28"/>
+          <w:szCs w:val="28"/>
+        </w:rPr>
+      </w:pPr>
+      <w:r>
+        <w:rPr>
+          <w:rFonts w:ascii="Times New Roman" w:eastAsiaTheme="minorEastAsia" w:hAnsi="Times New Roman" w:cs="Times New Roman"/>
+          <w:sz w:val="28"/>
+          <w:szCs w:val="28"/>
+        </w:rPr>
+        <w:t>Đầu vào của module chuyển đổi phải là 24VDC hoặc 220 VAC.</w:t>
+      </w:r>
+    </w:p>
+    <w:p>
+      <w:pPr>
+        <w:pStyle w:val="ListParagraph"/>
+        <w:numPr>
+          <w:ilvl w:val="0"/>
+          <w:numId w:val="5"/>
+        </w:numPr>
+        <w:rPr>
+          <w:rFonts w:ascii="Times New Roman" w:eastAsiaTheme="minorEastAsia" w:hAnsi="Times New Roman" w:cs="Times New Roman"/>
+          <w:sz w:val="28"/>
+          <w:szCs w:val="28"/>
+        </w:rPr>
+      </w:pPr>
+      <w:r>
+        <w:rPr>
+          <w:rFonts w:ascii="Times New Roman" w:eastAsiaTheme="minorEastAsia" w:hAnsi="Times New Roman" w:cs="Times New Roman"/>
+          <w:sz w:val="28"/>
+          <w:szCs w:val="28"/>
+        </w:rPr>
+        <w:t xml:space="preserve">Đầu ra của module phải là điện áp </w:t>
+      </w:r>
+      <w:r>
+        <w:rPr>
+          <w:rFonts w:ascii="Times New Roman" w:eastAsiaTheme="minorEastAsia" w:hAnsi="Times New Roman" w:cs="Times New Roman"/>
+          <w:sz w:val="28"/>
+          <w:szCs w:val="28"/>
+        </w:rPr>
+        <w:t>5</w:t>
+      </w:r>
+      <w:r>
+        <w:rPr>
+          <w:rFonts w:ascii="Times New Roman" w:eastAsiaTheme="minorEastAsia" w:hAnsi="Times New Roman" w:cs="Times New Roman"/>
+          <w:sz w:val="28"/>
+          <w:szCs w:val="28"/>
+        </w:rPr>
+        <w:t>VDC để cấp điện cho đèn hoạt động.</w:t>
+      </w:r>
+    </w:p>
+    <w:p>
+      <w:pPr>
+        <w:pStyle w:val="ListParagraph"/>
+        <w:numPr>
+          <w:ilvl w:val="0"/>
+          <w:numId w:val="5"/>
+        </w:numPr>
+        <w:rPr>
+          <w:rFonts w:ascii="Times New Roman" w:eastAsiaTheme="minorEastAsia" w:hAnsi="Times New Roman" w:cs="Times New Roman"/>
+          <w:sz w:val="28"/>
+          <w:szCs w:val="28"/>
+        </w:rPr>
+      </w:pPr>
+      <w:r>
+        <w:rPr>
+          <w:rFonts w:ascii="Times New Roman" w:eastAsiaTheme="minorEastAsia" w:hAnsi="Times New Roman" w:cs="Times New Roman"/>
+          <w:sz w:val="28"/>
+          <w:szCs w:val="28"/>
+        </w:rPr>
+        <w:t xml:space="preserve">Dòng tối thiểu đầu ra: </w:t>
+      </w:r>
+      <m:oMath>
+        <m:r>
+          <w:rPr>
+            <w:rFonts w:ascii="Cambria Math" w:eastAsiaTheme="minorEastAsia" w:hAnsi="Cambria Math" w:cs="Times New Roman"/>
+            <w:sz w:val="28"/>
+            <w:szCs w:val="28"/>
+          </w:rPr>
+          <m:t>0.85 A</m:t>
+        </m:r>
+      </m:oMath>
+      <w:r>
+        <w:rPr>
+          <w:rFonts w:ascii="Times New Roman" w:eastAsiaTheme="minorEastAsia" w:hAnsi="Times New Roman" w:cs="Times New Roman"/>
+          <w:sz w:val="28"/>
+          <w:szCs w:val="28"/>
+        </w:rPr>
+        <w:t xml:space="preserve"> ~ 1A</w:t>
+      </w:r>
+    </w:p>
+    <w:p>
+      <w:pPr>
+        <w:pStyle w:val="ListParagraph"/>
+        <w:numPr>
+          <w:ilvl w:val="0"/>
+          <w:numId w:val="10"/>
+        </w:numPr>
+        <w:rPr>
+          <w:rFonts w:ascii="Times New Roman" w:eastAsiaTheme="minorEastAsia" w:hAnsi="Times New Roman" w:cs="Times New Roman"/>
+          <w:b/>
+          <w:bCs/>
+          <w:sz w:val="28"/>
+          <w:szCs w:val="28"/>
+        </w:rPr>
+      </w:pPr>
+      <w:r>
+        <w:rPr>
+          <w:rFonts w:ascii="Times New Roman" w:eastAsiaTheme="minorEastAsia" w:hAnsi="Times New Roman" w:cs="Times New Roman"/>
+          <w:b/>
+          <w:bCs/>
+          <w:sz w:val="28"/>
+          <w:szCs w:val="28"/>
+        </w:rPr>
+        <w:t>Tính chọn:</w:t>
+      </w:r>
+    </w:p>
+    <w:p>
+      <w:pPr>
+        <w:pStyle w:val="ListParagraph"/>
+        <w:numPr>
+          <w:ilvl w:val="0"/>
+          <w:numId w:val="5"/>
+        </w:numPr>
+        <w:rPr>
+          <w:rFonts w:ascii="Times New Roman" w:eastAsiaTheme="minorEastAsia" w:hAnsi="Times New Roman" w:cs="Times New Roman"/>
+          <w:b/>
+          <w:bCs/>
+          <w:sz w:val="28"/>
+          <w:szCs w:val="28"/>
+        </w:rPr>
+      </w:pPr>
+      <w:r>
+        <w:rPr>
+          <w:rFonts w:ascii="Times New Roman" w:eastAsiaTheme="minorEastAsia" w:hAnsi="Times New Roman" w:cs="Times New Roman"/>
+          <w:sz w:val="28"/>
+          <w:szCs w:val="28"/>
+        </w:rPr>
+        <w:t xml:space="preserve">Lựa chọn Adapter loại </w:t>
+      </w:r>
+      <w:r>
+        <w:rPr>
+          <w:rFonts w:ascii="Times New Roman" w:eastAsiaTheme="minorEastAsia" w:hAnsi="Times New Roman" w:cs="Times New Roman"/>
+          <w:sz w:val="28"/>
+          <w:szCs w:val="28"/>
+        </w:rPr>
+        <w:t>5V – 2A</w:t>
+      </w:r>
+    </w:p>
+    <w:p>
+      <w:pPr>
+        <w:pStyle w:val="ListParagraph"/>
+        <w:ind w:left="1440"/>
+        <w:jc w:val="center"/>
+        <w:rPr>
+          <w:rFonts w:ascii="Times New Roman" w:eastAsiaTheme="minorEastAsia" w:hAnsi="Times New Roman" w:cs="Times New Roman"/>
+          <w:b/>
+          <w:bCs/>
+          <w:sz w:val="28"/>
+          <w:szCs w:val="28"/>
+        </w:rPr>
+      </w:pPr>
+      <w:r>
+        <w:rPr>
+          <w:rFonts w:ascii="Times New Roman" w:eastAsiaTheme="minorEastAsia" w:hAnsi="Times New Roman" w:cs="Times New Roman"/>
+          <w:b/>
+          <w:bCs/>
+          <w:sz w:val="28"/>
+          <w:szCs w:val="28"/>
+        </w:rPr>
+        <w:drawing>
+          <wp:inline distT="0" distB="0" distL="0" distR="0" wp14:anchorId="5039FD34" wp14:editId="324E11D0">
+            <wp:extent cx="3376227" cy="3213100"/>
+            <wp:effectExtent l="0" t="0" r="0" b="6350"/>
+            <wp:docPr id="7" name="Picture 7" descr="A picture containing indoor, electronics, charger, adapter&#10;&#10;Description automatically generated"/>
+            <wp:cNvGraphicFramePr>
+              <a:graphicFrameLocks xmlns:a="http://schemas.openxmlformats.org/drawingml/2006/main" noChangeAspect="1"/>
+            </wp:cNvGraphicFramePr>
+            <a:graphic xmlns:a="http://schemas.openxmlformats.org/drawingml/2006/main">
+              <a:graphicData uri="http://schemas.openxmlformats.org/drawingml/2006/picture">
+                <pic:pic xmlns:pic="http://schemas.openxmlformats.org/drawingml/2006/picture">
+                  <pic:nvPicPr>
+                    <pic:cNvPr id="7" name="Picture 7" descr="A picture containing indoor, electronics, charger, adapter&#10;&#10;Description automatically generated"/>
+                    <pic:cNvPicPr/>
+                  </pic:nvPicPr>
+                  <pic:blipFill>
+                    <a:blip r:embed="rId10"/>
+                    <a:stretch>
+                      <a:fillRect/>
+                    </a:stretch>
+                  </pic:blipFill>
+                  <pic:spPr>
+                    <a:xfrm>
+                      <a:off x="0" y="0"/>
+                      <a:ext cx="3392450" cy="3228539"/>
+                    </a:xfrm>
+                    <a:prstGeom prst="rect">
+                      <a:avLst/>
+                    </a:prstGeom>
+                  </pic:spPr>
+                </pic:pic>
+              </a:graphicData>
+            </a:graphic>
+          </wp:inline>
+        </w:drawing>
+      </w:r>
+    </w:p>
+    <w:p>
+      <w:pPr>
+        <w:pStyle w:val="ListParagraph"/>
+        <w:numPr>
+          <w:ilvl w:val="0"/>
+          <w:numId w:val="5"/>
+        </w:numPr>
+        <w:rPr>
+          <w:rFonts w:ascii="Times New Roman" w:eastAsiaTheme="minorEastAsia" w:hAnsi="Times New Roman" w:cs="Times New Roman"/>
+          <w:b/>
+          <w:bCs/>
+          <w:sz w:val="28"/>
+          <w:szCs w:val="28"/>
+        </w:rPr>
+      </w:pPr>
+      <w:r>
+        <w:rPr>
+          <w:rFonts w:ascii="Times New Roman" w:eastAsiaTheme="minorEastAsia" w:hAnsi="Times New Roman" w:cs="Times New Roman"/>
+          <w:sz w:val="28"/>
+          <w:szCs w:val="28"/>
+        </w:rPr>
+        <w:t>Thông số kỹ thuật:</w:t>
+      </w:r>
+    </w:p>
+    <w:tbl>
+      <w:tblPr>
+        <w:tblStyle w:val="TableGrid"/>
+        <w:tblW w:w="0" w:type="auto"/>
+        <w:tblInd w:w="1440" w:type="dxa"/>
+        <w:tblLook w:val="04A0" w:firstRow="1" w:lastRow="0" w:firstColumn="1" w:lastColumn="0" w:noHBand="0" w:noVBand="1"/>
+      </w:tblPr>
+      <w:tblGrid>
+        <w:gridCol w:w="3685"/>
+        <w:gridCol w:w="3960"/>
+      </w:tblGrid>
+      <w:tr>
+        <w:trPr>
+          <w:trHeight w:val="314"/>
+        </w:trPr>
+        <w:tc>
+          <w:tcPr>
+            <w:tcW w:w="3685" w:type="dxa"/>
+          </w:tcPr>
+          <w:p>
+            <w:pPr>
+              <w:pStyle w:val="ListParagraph"/>
+              <w:ind w:left="0"/>
+              <w:rPr>
+                <w:rFonts w:ascii="Times New Roman" w:eastAsiaTheme="minorEastAsia" w:hAnsi="Times New Roman" w:cs="Times New Roman"/>
+                <w:sz w:val="28"/>
+                <w:szCs w:val="28"/>
+              </w:rPr>
+            </w:pPr>
+            <w:r>
+              <w:rPr>
+                <w:rFonts w:ascii="Times New Roman" w:eastAsiaTheme="minorEastAsia" w:hAnsi="Times New Roman" w:cs="Times New Roman"/>
+                <w:sz w:val="28"/>
+                <w:szCs w:val="28"/>
+              </w:rPr>
+              <w:t>Điện áp đầu vào</w:t>
+            </w:r>
+          </w:p>
+        </w:tc>
+        <w:tc>
+          <w:tcPr>
+            <w:tcW w:w="3960" w:type="dxa"/>
+          </w:tcPr>
+          <w:p>
+            <w:pPr>
+              <w:pStyle w:val="ListParagraph"/>
+              <w:ind w:left="0"/>
+              <w:rPr>
+                <w:rFonts w:ascii="Times New Roman" w:eastAsiaTheme="minorEastAsia" w:hAnsi="Times New Roman" w:cs="Times New Roman"/>
+                <w:sz w:val="28"/>
+                <w:szCs w:val="28"/>
+              </w:rPr>
+            </w:pPr>
+            <w:r>
+              <w:rPr>
+                <w:rFonts w:ascii="Times New Roman" w:eastAsiaTheme="minorEastAsia" w:hAnsi="Times New Roman" w:cs="Times New Roman"/>
+                <w:sz w:val="28"/>
+                <w:szCs w:val="28"/>
+              </w:rPr>
+              <w:t>100 – 240 VAC 50/60 Hz</w:t>
+            </w:r>
+          </w:p>
+        </w:tc>
+      </w:tr>
+      <w:tr>
+        <w:tc>
+          <w:tcPr>
+            <w:tcW w:w="3685" w:type="dxa"/>
+          </w:tcPr>
+          <w:p>
+            <w:pPr>
+              <w:pStyle w:val="ListParagraph"/>
+              <w:ind w:left="0"/>
+              <w:rPr>
+                <w:rFonts w:ascii="Times New Roman" w:eastAsiaTheme="minorEastAsia" w:hAnsi="Times New Roman" w:cs="Times New Roman"/>
+                <w:sz w:val="28"/>
+                <w:szCs w:val="28"/>
+              </w:rPr>
+            </w:pPr>
+            <w:r>
+              <w:rPr>
+                <w:rFonts w:ascii="Times New Roman" w:eastAsiaTheme="minorEastAsia" w:hAnsi="Times New Roman" w:cs="Times New Roman"/>
+                <w:sz w:val="28"/>
+                <w:szCs w:val="28"/>
+              </w:rPr>
+              <w:t>Điện áp đầu ra</w:t>
+            </w:r>
+          </w:p>
+        </w:tc>
+        <w:tc>
+          <w:tcPr>
+            <w:tcW w:w="3960" w:type="dxa"/>
+          </w:tcPr>
+          <w:p>
+            <w:pPr>
+              <w:pStyle w:val="ListParagraph"/>
+              <w:ind w:left="0"/>
+              <w:rPr>
+                <w:rFonts w:ascii="Times New Roman" w:eastAsiaTheme="minorEastAsia" w:hAnsi="Times New Roman" w:cs="Times New Roman"/>
+                <w:sz w:val="28"/>
+                <w:szCs w:val="28"/>
+              </w:rPr>
+            </w:pPr>
+            <w:r>
+              <w:rPr>
+                <w:rFonts w:ascii="Times New Roman" w:eastAsiaTheme="minorEastAsia" w:hAnsi="Times New Roman" w:cs="Times New Roman"/>
+                <w:sz w:val="28"/>
+                <w:szCs w:val="28"/>
+              </w:rPr>
+              <w:t>5</w:t>
+            </w:r>
+            <w:r>
+              <w:rPr>
+                <w:rFonts w:ascii="Times New Roman" w:eastAsiaTheme="minorEastAsia" w:hAnsi="Times New Roman" w:cs="Times New Roman"/>
+                <w:sz w:val="28"/>
+                <w:szCs w:val="28"/>
+              </w:rPr>
+              <w:t>VDC</w:t>
+            </w:r>
+          </w:p>
+        </w:tc>
+      </w:tr>
+      <w:tr>
+        <w:tc>
+          <w:tcPr>
+            <w:tcW w:w="3685" w:type="dxa"/>
+          </w:tcPr>
+          <w:p>
+            <w:pPr>
+              <w:pStyle w:val="ListParagraph"/>
+              <w:ind w:left="0"/>
+              <w:rPr>
+                <w:rFonts w:ascii="Times New Roman" w:eastAsiaTheme="minorEastAsia" w:hAnsi="Times New Roman" w:cs="Times New Roman"/>
+                <w:sz w:val="28"/>
+                <w:szCs w:val="28"/>
+              </w:rPr>
+            </w:pPr>
+            <w:r>
+              <w:rPr>
+                <w:rFonts w:ascii="Times New Roman" w:eastAsiaTheme="minorEastAsia" w:hAnsi="Times New Roman" w:cs="Times New Roman"/>
+                <w:sz w:val="28"/>
+                <w:szCs w:val="28"/>
+              </w:rPr>
+              <w:t>Dòng đầu ra tối đa</w:t>
+            </w:r>
+          </w:p>
+        </w:tc>
+        <w:tc>
+          <w:tcPr>
+            <w:tcW w:w="3960" w:type="dxa"/>
+          </w:tcPr>
+          <w:p>
+            <w:pPr>
+              <w:pStyle w:val="ListParagraph"/>
+              <w:ind w:left="0"/>
+              <w:rPr>
+                <w:rFonts w:ascii="Times New Roman" w:eastAsiaTheme="minorEastAsia" w:hAnsi="Times New Roman" w:cs="Times New Roman"/>
+                <w:sz w:val="28"/>
+                <w:szCs w:val="28"/>
+              </w:rPr>
+            </w:pPr>
+            <w:r>
+              <w:rPr>
+                <w:rFonts w:ascii="Times New Roman" w:eastAsiaTheme="minorEastAsia" w:hAnsi="Times New Roman" w:cs="Times New Roman"/>
+                <w:sz w:val="28"/>
+                <w:szCs w:val="28"/>
+              </w:rPr>
+              <w:t>5A</w:t>
+            </w:r>
+          </w:p>
+        </w:tc>
+      </w:tr>
+      <w:tr>
+        <w:tc>
+          <w:tcPr>
+            <w:tcW w:w="3685" w:type="dxa"/>
+          </w:tcPr>
+          <w:p>
+            <w:pPr>
+              <w:pStyle w:val="ListParagraph"/>
+              <w:ind w:left="0"/>
+              <w:rPr>
+                <w:rFonts w:ascii="Times New Roman" w:eastAsiaTheme="minorEastAsia" w:hAnsi="Times New Roman" w:cs="Times New Roman"/>
+                <w:sz w:val="28"/>
+                <w:szCs w:val="28"/>
+              </w:rPr>
+            </w:pPr>
+            <w:r>
+              <w:rPr>
+                <w:rFonts w:ascii="Times New Roman" w:eastAsiaTheme="minorEastAsia" w:hAnsi="Times New Roman" w:cs="Times New Roman"/>
+                <w:sz w:val="28"/>
+                <w:szCs w:val="28"/>
+              </w:rPr>
+              <w:t>Ngõ cắm đầu ra</w:t>
+            </w:r>
+          </w:p>
+        </w:tc>
+        <w:tc>
+          <w:tcPr>
+            <w:tcW w:w="3960" w:type="dxa"/>
+          </w:tcPr>
+          <w:p>
+            <w:pPr>
+              <w:pStyle w:val="ListParagraph"/>
+              <w:ind w:left="0"/>
+              <w:rPr>
+                <w:rFonts w:ascii="Times New Roman" w:eastAsiaTheme="minorEastAsia" w:hAnsi="Times New Roman" w:cs="Times New Roman"/>
+                <w:sz w:val="28"/>
+                <w:szCs w:val="28"/>
+              </w:rPr>
+            </w:pPr>
+            <w:r>
+              <w:rPr>
+                <w:rFonts w:ascii="Times New Roman" w:eastAsiaTheme="minorEastAsia" w:hAnsi="Times New Roman" w:cs="Times New Roman"/>
+                <w:sz w:val="28"/>
+                <w:szCs w:val="28"/>
+              </w:rPr>
+              <w:t>Jack cắm 5.5*2.5mm (tương thích 5.5*2.1mm)</w:t>
+            </w:r>
+          </w:p>
+        </w:tc>
+      </w:tr>
+      <w:tr>
+        <w:tc>
+          <w:tcPr>
+            <w:tcW w:w="3685" w:type="dxa"/>
+          </w:tcPr>
+          <w:p>
+            <w:pPr>
+              <w:pStyle w:val="ListParagraph"/>
+              <w:ind w:left="0"/>
+              <w:rPr>
+                <w:rFonts w:ascii="Times New Roman" w:eastAsiaTheme="minorEastAsia" w:hAnsi="Times New Roman" w:cs="Times New Roman"/>
+                <w:sz w:val="28"/>
+                <w:szCs w:val="28"/>
+              </w:rPr>
+            </w:pPr>
+            <w:r>
+              <w:rPr>
+                <w:rFonts w:ascii="Times New Roman" w:eastAsiaTheme="minorEastAsia" w:hAnsi="Times New Roman" w:cs="Times New Roman"/>
+                <w:sz w:val="28"/>
+                <w:szCs w:val="28"/>
+              </w:rPr>
+              <w:t>Tổng chiều dài dây</w:t>
+            </w:r>
+          </w:p>
+        </w:tc>
+        <w:tc>
+          <w:tcPr>
+            <w:tcW w:w="3960" w:type="dxa"/>
+          </w:tcPr>
+          <w:p>
+            <w:pPr>
+              <w:pStyle w:val="ListParagraph"/>
+              <w:ind w:left="0"/>
+              <w:rPr>
+                <w:rFonts w:ascii="Times New Roman" w:eastAsiaTheme="minorEastAsia" w:hAnsi="Times New Roman" w:cs="Times New Roman"/>
+                <w:sz w:val="28"/>
+                <w:szCs w:val="28"/>
+              </w:rPr>
+            </w:pPr>
+            <w:r>
+              <w:rPr>
+                <w:rFonts w:ascii="Times New Roman" w:eastAsiaTheme="minorEastAsia" w:hAnsi="Times New Roman" w:cs="Times New Roman"/>
+                <w:sz w:val="28"/>
+                <w:szCs w:val="28"/>
+              </w:rPr>
+              <w:t>1.</w:t>
+            </w:r>
+            <w:r>
+              <w:rPr>
+                <w:rFonts w:ascii="Times New Roman" w:eastAsiaTheme="minorEastAsia" w:hAnsi="Times New Roman" w:cs="Times New Roman"/>
+                <w:sz w:val="28"/>
+                <w:szCs w:val="28"/>
+              </w:rPr>
+              <w:t xml:space="preserve">0 </w:t>
+            </w:r>
+            <w:r>
+              <w:rPr>
+                <w:rFonts w:ascii="Times New Roman" w:eastAsiaTheme="minorEastAsia" w:hAnsi="Times New Roman" w:cs="Times New Roman"/>
+                <w:sz w:val="28"/>
+                <w:szCs w:val="28"/>
+              </w:rPr>
+              <w:t>m</w:t>
+            </w:r>
+          </w:p>
+        </w:tc>
+      </w:tr>
+    </w:tbl>
+    <w:p>
+      <w:pPr>
+        <w:rPr>
+          <w:rFonts w:ascii="Times New Roman" w:eastAsiaTheme="minorEastAsia" w:hAnsi="Times New Roman" w:cs="Times New Roman"/>
+          <w:b/>
+          <w:bCs/>
+          <w:sz w:val="28"/>
+          <w:szCs w:val="28"/>
+        </w:rPr>
+      </w:pPr>
+    </w:p>
+    <w:p>
+      <w:pPr>
+        <w:pStyle w:val="ListParagraph"/>
+        <w:numPr>
+          <w:ilvl w:val="0"/>
+          <w:numId w:val="6"/>
+        </w:numPr>
+        <w:rPr>
+          <w:rFonts w:ascii="Times New Roman" w:eastAsiaTheme="minorEastAsia" w:hAnsi="Times New Roman" w:cs="Times New Roman"/>
+          <w:b/>
+          <w:bCs/>
+          <w:sz w:val="28"/>
+          <w:szCs w:val="28"/>
+        </w:rPr>
+      </w:pPr>
+      <w:r>
+        <w:rPr>
+          <w:rFonts w:ascii="Times New Roman" w:eastAsiaTheme="minorEastAsia" w:hAnsi="Times New Roman" w:cs="Times New Roman"/>
+          <w:b/>
+          <w:bCs/>
+          <w:sz w:val="28"/>
+          <w:szCs w:val="28"/>
+        </w:rPr>
         <w:t>Hộp module</w:t>
       </w:r>
     </w:p>
@@ -3011,7 +3761,7 @@
           <w:sz w:val="28"/>
           <w:szCs w:val="28"/>
         </w:rPr>
-        <w:t>Chi tiết vị trí các thành phần trong hộp.</w:t>
+        <w:t>Yêu cầu:</w:t>
       </w:r>
     </w:p>
     <w:p>
@@ -3023,41 +3773,35 @@
         </w:numPr>
         <w:rPr>
           <w:rFonts w:ascii="Times New Roman" w:eastAsiaTheme="minorEastAsia" w:hAnsi="Times New Roman" w:cs="Times New Roman"/>
-          <w:sz w:val="28"/>
-          <w:szCs w:val="28"/>
-        </w:rPr>
-      </w:pPr>
-      <w:r>
-        <w:rPr>
-          <w:rFonts w:ascii="Times New Roman" w:eastAsiaTheme="minorEastAsia" w:hAnsi="Times New Roman" w:cs="Times New Roman"/>
-          <w:sz w:val="28"/>
-          <w:szCs w:val="28"/>
-        </w:rPr>
-        <w:t xml:space="preserve">Lựa chọn hộp module bằng nhựa, </w:t>
-      </w:r>
-      <w:r>
-        <w:rPr>
-          <w:rFonts w:ascii="Times New Roman" w:eastAsiaTheme="minorEastAsia" w:hAnsi="Times New Roman" w:cs="Times New Roman"/>
-          <w:sz w:val="28"/>
-          <w:szCs w:val="28"/>
-        </w:rPr>
-        <w:t xml:space="preserve">hình hộp chữ nhật, </w:t>
-      </w:r>
-      <w:r>
-        <w:rPr>
-          <w:rFonts w:ascii="Times New Roman" w:eastAsiaTheme="minorEastAsia" w:hAnsi="Times New Roman" w:cs="Times New Roman"/>
-          <w:sz w:val="28"/>
-          <w:szCs w:val="28"/>
-        </w:rPr>
-        <w:t>kích thước 20cm*20cm</w:t>
-      </w:r>
-      <w:r>
-        <w:rPr>
-          <w:rFonts w:ascii="Times New Roman" w:eastAsiaTheme="minorEastAsia" w:hAnsi="Times New Roman" w:cs="Times New Roman"/>
-          <w:sz w:val="28"/>
-          <w:szCs w:val="28"/>
-        </w:rPr>
-        <w:t>*10cm</w:t>
+          <w:b/>
+          <w:bCs/>
+          <w:sz w:val="28"/>
+          <w:szCs w:val="28"/>
+        </w:rPr>
+      </w:pPr>
+      <w:r>
+        <w:rPr>
+          <w:rFonts w:ascii="Times New Roman" w:eastAsiaTheme="minorEastAsia" w:hAnsi="Times New Roman" w:cs="Times New Roman"/>
+          <w:sz w:val="28"/>
+          <w:szCs w:val="28"/>
+        </w:rPr>
+        <w:t xml:space="preserve">Vật liệu làm hộp: </w:t>
+      </w:r>
+      <w:r>
+        <w:rPr>
+          <w:rFonts w:ascii="Times New Roman" w:eastAsiaTheme="minorEastAsia" w:hAnsi="Times New Roman" w:cs="Times New Roman"/>
+          <w:sz w:val="28"/>
+          <w:szCs w:val="28"/>
+        </w:rPr>
+        <w:t>n</w:t>
+      </w:r>
+      <w:r>
+        <w:rPr>
+          <w:rFonts w:ascii="Times New Roman" w:eastAsiaTheme="minorEastAsia" w:hAnsi="Times New Roman" w:cs="Times New Roman"/>
+          <w:sz w:val="28"/>
+          <w:szCs w:val="28"/>
+        </w:rPr>
+        <w:t>hựa cứng</w:t>
       </w:r>
     </w:p>
     <w:p>
@@ -3069,17 +3813,27 @@
         </w:numPr>
         <w:rPr>
           <w:rFonts w:ascii="Times New Roman" w:eastAsiaTheme="minorEastAsia" w:hAnsi="Times New Roman" w:cs="Times New Roman"/>
-          <w:sz w:val="28"/>
-          <w:szCs w:val="28"/>
-        </w:rPr>
-      </w:pPr>
-      <w:r>
-        <w:rPr>
-          <w:rFonts w:ascii="Times New Roman" w:eastAsiaTheme="minorEastAsia" w:hAnsi="Times New Roman" w:cs="Times New Roman"/>
-          <w:sz w:val="28"/>
-          <w:szCs w:val="28"/>
-        </w:rPr>
-        <w:t>Ở giữa hộp khoét một lổ tròn có đường kính 111mm là vị trí để đặt camera.</w:t>
+          <w:b/>
+          <w:bCs/>
+          <w:sz w:val="28"/>
+          <w:szCs w:val="28"/>
+        </w:rPr>
+      </w:pPr>
+      <w:r>
+        <w:rPr>
+          <w:rFonts w:ascii="Times New Roman" w:eastAsiaTheme="minorEastAsia" w:hAnsi="Times New Roman" w:cs="Times New Roman"/>
+          <w:sz w:val="28"/>
+          <w:szCs w:val="28"/>
+        </w:rPr>
+        <w:t>Kích thước dự kiến: 10cm * 10cm</w:t>
+      </w:r>
+      <w:r>
+        <w:rPr>
+          <w:rFonts w:ascii="Times New Roman" w:eastAsiaTheme="minorEastAsia" w:hAnsi="Times New Roman" w:cs="Times New Roman"/>
+          <w:sz w:val="28"/>
+          <w:szCs w:val="28"/>
+        </w:rPr>
+        <w:t xml:space="preserve"> * 5 cm</w:t>
       </w:r>
     </w:p>
     <w:p>
@@ -3091,17 +3845,19 @@
         </w:numPr>
         <w:rPr>
           <w:rFonts w:ascii="Times New Roman" w:eastAsiaTheme="minorEastAsia" w:hAnsi="Times New Roman" w:cs="Times New Roman"/>
-          <w:sz w:val="28"/>
-          <w:szCs w:val="28"/>
-        </w:rPr>
-      </w:pPr>
-      <w:r>
-        <w:rPr>
-          <w:rFonts w:ascii="Times New Roman" w:eastAsiaTheme="minorEastAsia" w:hAnsi="Times New Roman" w:cs="Times New Roman"/>
-          <w:sz w:val="28"/>
-          <w:szCs w:val="28"/>
-        </w:rPr>
-        <w:t>Đèn sẽ được lắp bên ngoài và được đi dây bên trong hộp.</w:t>
+          <w:b/>
+          <w:bCs/>
+          <w:sz w:val="28"/>
+          <w:szCs w:val="28"/>
+        </w:rPr>
+      </w:pPr>
+      <w:r>
+        <w:rPr>
+          <w:rFonts w:ascii="Times New Roman" w:eastAsiaTheme="minorEastAsia" w:hAnsi="Times New Roman" w:cs="Times New Roman"/>
+          <w:sz w:val="28"/>
+          <w:szCs w:val="28"/>
+        </w:rPr>
+        <w:t>Khối lượng: không được vượt quá 0.5 kg</w:t>
       </w:r>
     </w:p>
     <w:p>
@@ -3113,17 +3869,20 @@
         </w:numPr>
         <w:rPr>
           <w:rFonts w:ascii="Times New Roman" w:eastAsiaTheme="minorEastAsia" w:hAnsi="Times New Roman" w:cs="Times New Roman"/>
-          <w:sz w:val="28"/>
-          <w:szCs w:val="28"/>
-        </w:rPr>
-      </w:pPr>
-      <w:r>
-        <w:rPr>
-          <w:rFonts w:ascii="Times New Roman" w:eastAsiaTheme="minorEastAsia" w:hAnsi="Times New Roman" w:cs="Times New Roman"/>
-          <w:sz w:val="28"/>
-          <w:szCs w:val="28"/>
-        </w:rPr>
-        <w:t>Module chuyển đổi 24 VDC sang 12VDC sẽ được đặt bên trong hộp.</w:t>
+          <w:b/>
+          <w:bCs/>
+          <w:sz w:val="28"/>
+          <w:szCs w:val="28"/>
+        </w:rPr>
+      </w:pPr>
+      <w:r>
+        <w:rPr>
+          <w:rFonts w:ascii="Times New Roman" w:eastAsiaTheme="minorEastAsia" w:hAnsi="Times New Roman" w:cs="Times New Roman"/>
+          <w:sz w:val="28"/>
+          <w:szCs w:val="28"/>
+        </w:rPr>
+        <w:lastRenderedPageBreak/>
+        <w:t>Vị trí: hộp phải được thiết lập ở vị trí trung tâm khay, nằm trên và không nằm trong vùng hoạt động của robot, vị trí của hộp phải được lắp đặt cố định và chắc chắn.</w:t>
       </w:r>
     </w:p>
     <w:p>
@@ -3135,17 +3894,91 @@
         </w:numPr>
         <w:rPr>
           <w:rFonts w:ascii="Times New Roman" w:eastAsiaTheme="minorEastAsia" w:hAnsi="Times New Roman" w:cs="Times New Roman"/>
-          <w:sz w:val="28"/>
-          <w:szCs w:val="28"/>
-        </w:rPr>
-      </w:pPr>
-      <w:r>
-        <w:rPr>
-          <w:rFonts w:ascii="Times New Roman" w:eastAsiaTheme="minorEastAsia" w:hAnsi="Times New Roman" w:cs="Times New Roman"/>
-          <w:sz w:val="28"/>
-          <w:szCs w:val="28"/>
-        </w:rPr>
-        <w:t>Phía sau hộp sẽ được thiết kế lổ để đi dây từ hộp đến module camera.</w:t>
+          <w:b/>
+          <w:bCs/>
+          <w:sz w:val="28"/>
+          <w:szCs w:val="28"/>
+        </w:rPr>
+      </w:pPr>
+      <w:r>
+        <w:rPr>
+          <w:rFonts w:ascii="Times New Roman" w:eastAsiaTheme="minorEastAsia" w:hAnsi="Times New Roman" w:cs="Times New Roman"/>
+          <w:sz w:val="28"/>
+          <w:szCs w:val="28"/>
+        </w:rPr>
+        <w:t>Ở trung tâm của hộp phải</w:t>
+      </w:r>
+      <w:r>
+        <w:rPr>
+          <w:rFonts w:ascii="Times New Roman" w:eastAsiaTheme="minorEastAsia" w:hAnsi="Times New Roman" w:cs="Times New Roman"/>
+          <w:sz w:val="28"/>
+          <w:szCs w:val="28"/>
+        </w:rPr>
+        <w:t xml:space="preserve"> có một lỗ hình vuông kích thước 3.8cm*3.8cm là nơi để đặt camera.</w:t>
+      </w:r>
+    </w:p>
+    <w:p>
+      <w:pPr>
+        <w:pStyle w:val="ListParagraph"/>
+        <w:numPr>
+          <w:ilvl w:val="0"/>
+          <w:numId w:val="5"/>
+        </w:numPr>
+        <w:rPr>
+          <w:rFonts w:ascii="Times New Roman" w:eastAsiaTheme="minorEastAsia" w:hAnsi="Times New Roman" w:cs="Times New Roman"/>
+          <w:b/>
+          <w:bCs/>
+          <w:sz w:val="28"/>
+          <w:szCs w:val="28"/>
+        </w:rPr>
+      </w:pPr>
+      <w:r>
+        <w:rPr>
+          <w:rFonts w:ascii="Times New Roman" w:eastAsiaTheme="minorEastAsia" w:hAnsi="Times New Roman" w:cs="Times New Roman"/>
+          <w:sz w:val="28"/>
+          <w:szCs w:val="28"/>
+        </w:rPr>
+        <w:t xml:space="preserve">Vì đèn sẽ được thiết lập thành một hình vuông ra phía bên ngoài của camera nên phải </w:t>
+      </w:r>
+      <w:r>
+        <w:rPr>
+          <w:rFonts w:ascii="Times New Roman" w:eastAsiaTheme="minorEastAsia" w:hAnsi="Times New Roman" w:cs="Times New Roman"/>
+          <w:sz w:val="28"/>
+          <w:szCs w:val="28"/>
+        </w:rPr>
+        <w:t xml:space="preserve">có 2 </w:t>
+      </w:r>
+      <w:r>
+        <w:rPr>
+          <w:rFonts w:ascii="Times New Roman" w:eastAsiaTheme="minorEastAsia" w:hAnsi="Times New Roman" w:cs="Times New Roman"/>
+          <w:sz w:val="28"/>
+          <w:szCs w:val="28"/>
+        </w:rPr>
+        <w:t>lổ để đi dây đèn vào phía bên trong hộp.</w:t>
+      </w:r>
+    </w:p>
+    <w:p>
+      <w:pPr>
+        <w:pStyle w:val="ListParagraph"/>
+        <w:numPr>
+          <w:ilvl w:val="0"/>
+          <w:numId w:val="5"/>
+        </w:numPr>
+        <w:rPr>
+          <w:rFonts w:ascii="Times New Roman" w:eastAsiaTheme="minorEastAsia" w:hAnsi="Times New Roman" w:cs="Times New Roman"/>
+          <w:b/>
+          <w:bCs/>
+          <w:sz w:val="28"/>
+          <w:szCs w:val="28"/>
+        </w:rPr>
+      </w:pPr>
+      <w:r>
+        <w:rPr>
+          <w:rFonts w:ascii="Times New Roman" w:eastAsiaTheme="minorEastAsia" w:hAnsi="Times New Roman" w:cs="Times New Roman"/>
+          <w:sz w:val="28"/>
+          <w:szCs w:val="28"/>
+        </w:rPr>
+        <w:t>Phía sau của hộp sẽ có 3 lổ để đi dây từ trên hộp module xuống bộ điều khiển và nguồn điện.</w:t>
       </w:r>
     </w:p>
     <w:p>
@@ -3171,8 +4004,7 @@
           <w:sz w:val="28"/>
           <w:szCs w:val="28"/>
         </w:rPr>
-        <w:lastRenderedPageBreak/>
-        <w:t>Yêu cầu:</w:t>
+        <w:t>Thiết lập:</w:t>
       </w:r>
     </w:p>
     <w:p>
@@ -3196,55 +4028,7 @@
           <w:sz w:val="28"/>
           <w:szCs w:val="28"/>
         </w:rPr>
-        <w:t>Hộp phải được thiết lập ở vị trí ngay giữa so với khay.</w:t>
-      </w:r>
-    </w:p>
-    <w:p>
-      <w:pPr>
-        <w:pStyle w:val="ListParagraph"/>
-        <w:numPr>
-          <w:ilvl w:val="0"/>
-          <w:numId w:val="5"/>
-        </w:numPr>
-        <w:rPr>
-          <w:rFonts w:ascii="Times New Roman" w:eastAsiaTheme="minorEastAsia" w:hAnsi="Times New Roman" w:cs="Times New Roman"/>
-          <w:b/>
-          <w:bCs/>
-          <w:sz w:val="28"/>
-          <w:szCs w:val="28"/>
-        </w:rPr>
-      </w:pPr>
-      <w:r>
-        <w:rPr>
-          <w:rFonts w:ascii="Times New Roman" w:eastAsiaTheme="minorEastAsia" w:hAnsi="Times New Roman" w:cs="Times New Roman"/>
-          <w:sz w:val="28"/>
-          <w:szCs w:val="28"/>
-        </w:rPr>
-        <w:t>Vị trí của hộp không được nằm trong vùng hoạt động của robot.</w:t>
-      </w:r>
-    </w:p>
-    <w:p>
-      <w:pPr>
-        <w:pStyle w:val="ListParagraph"/>
-        <w:numPr>
-          <w:ilvl w:val="0"/>
-          <w:numId w:val="5"/>
-        </w:numPr>
-        <w:rPr>
-          <w:rFonts w:ascii="Times New Roman" w:eastAsiaTheme="minorEastAsia" w:hAnsi="Times New Roman" w:cs="Times New Roman"/>
-          <w:b/>
-          <w:bCs/>
-          <w:sz w:val="28"/>
-          <w:szCs w:val="28"/>
-        </w:rPr>
-      </w:pPr>
-      <w:r>
-        <w:rPr>
-          <w:rFonts w:ascii="Times New Roman" w:eastAsiaTheme="minorEastAsia" w:hAnsi="Times New Roman" w:cs="Times New Roman"/>
-          <w:sz w:val="28"/>
-          <w:szCs w:val="28"/>
-        </w:rPr>
-        <w:t>Hộp phải đặt lắp đặt chắc chắn, không bị xe dịch vị trí hộp và các thành phần trong hộp khi camera hoạt động.</w:t>
+        <w:t>Hộp sẽ được cố đinh bởi một thanh hình trụ, chân trụ được cố định, chiều cao dự tính của thanh là 70 – 80 cm. Hộp sẽ được gắn chặt với thanh bởi 4 vít ở 4 góc.</w:t>
       </w:r>
     </w:p>
     <w:sectPr>
@@ -3551,6 +4335,95 @@
     </w:lvl>
   </w:abstractNum>
   <w:abstractNum w:abstractNumId="3" w15:restartNumberingAfterBreak="0">
+    <w:nsid w:val="45F91970"/>
+    <w:multiLevelType w:val="hybridMultilevel"/>
+    <w:tmpl w:val="95600D0A"/>
+    <w:lvl w:ilvl="0" w:tplc="E878DA7E">
+      <w:start w:val="1"/>
+      <w:numFmt w:val="lowerLetter"/>
+      <w:lvlText w:val="%1."/>
+      <w:lvlJc w:val="left"/>
+      <w:pPr>
+        <w:ind w:left="1800" w:hanging="360"/>
+      </w:pPr>
+      <w:rPr>
+        <w:rFonts w:hint="default"/>
+      </w:rPr>
+    </w:lvl>
+    <w:lvl w:ilvl="1" w:tplc="04090019" w:tentative="1">
+      <w:start w:val="1"/>
+      <w:numFmt w:val="lowerLetter"/>
+      <w:lvlText w:val="%2."/>
+      <w:lvlJc w:val="left"/>
+      <w:pPr>
+        <w:ind w:left="2520" w:hanging="360"/>
+      </w:pPr>
+    </w:lvl>
+    <w:lvl w:ilvl="2" w:tplc="0409001B" w:tentative="1">
+      <w:start w:val="1"/>
+      <w:numFmt w:val="lowerRoman"/>
+      <w:lvlText w:val="%3."/>
+      <w:lvlJc w:val="right"/>
+      <w:pPr>
+        <w:ind w:left="3240" w:hanging="180"/>
+      </w:pPr>
+    </w:lvl>
+    <w:lvl w:ilvl="3" w:tplc="0409000F" w:tentative="1">
+      <w:start w:val="1"/>
+      <w:numFmt w:val="decimal"/>
+      <w:lvlText w:val="%4."/>
+      <w:lvlJc w:val="left"/>
+      <w:pPr>
+        <w:ind w:left="3960" w:hanging="360"/>
+      </w:pPr>
+    </w:lvl>
+    <w:lvl w:ilvl="4" w:tplc="04090019" w:tentative="1">
+      <w:start w:val="1"/>
+      <w:numFmt w:val="lowerLetter"/>
+      <w:lvlText w:val="%5."/>
+      <w:lvlJc w:val="left"/>
+      <w:pPr>
+        <w:ind w:left="4680" w:hanging="360"/>
+      </w:pPr>
+    </w:lvl>
+    <w:lvl w:ilvl="5" w:tplc="0409001B" w:tentative="1">
+      <w:start w:val="1"/>
+      <w:numFmt w:val="lowerRoman"/>
+      <w:lvlText w:val="%6."/>
+      <w:lvlJc w:val="right"/>
+      <w:pPr>
+        <w:ind w:left="5400" w:hanging="180"/>
+      </w:pPr>
+    </w:lvl>
+    <w:lvl w:ilvl="6" w:tplc="0409000F" w:tentative="1">
+      <w:start w:val="1"/>
+      <w:numFmt w:val="decimal"/>
+      <w:lvlText w:val="%7."/>
+      <w:lvlJc w:val="left"/>
+      <w:pPr>
+        <w:ind w:left="6120" w:hanging="360"/>
+      </w:pPr>
+    </w:lvl>
+    <w:lvl w:ilvl="7" w:tplc="04090019" w:tentative="1">
+      <w:start w:val="1"/>
+      <w:numFmt w:val="lowerLetter"/>
+      <w:lvlText w:val="%8."/>
+      <w:lvlJc w:val="left"/>
+      <w:pPr>
+        <w:ind w:left="6840" w:hanging="360"/>
+      </w:pPr>
+    </w:lvl>
+    <w:lvl w:ilvl="8" w:tplc="0409001B" w:tentative="1">
+      <w:start w:val="1"/>
+      <w:numFmt w:val="lowerRoman"/>
+      <w:lvlText w:val="%9."/>
+      <w:lvlJc w:val="right"/>
+      <w:pPr>
+        <w:ind w:left="7560" w:hanging="180"/>
+      </w:pPr>
+    </w:lvl>
+  </w:abstractNum>
+  <w:abstractNum w:abstractNumId="4" w15:restartNumberingAfterBreak="0">
     <w:nsid w:val="4AB36BB1"/>
     <w:multiLevelType w:val="hybridMultilevel"/>
     <w:tmpl w:val="120A8478"/>
@@ -3639,7 +4512,7 @@
       </w:pPr>
     </w:lvl>
   </w:abstractNum>
-  <w:abstractNum w:abstractNumId="4" w15:restartNumberingAfterBreak="0">
+  <w:abstractNum w:abstractNumId="5" w15:restartNumberingAfterBreak="0">
     <w:nsid w:val="4EB82F15"/>
     <w:multiLevelType w:val="hybridMultilevel"/>
     <w:tmpl w:val="D2B4C08E"/>
@@ -3728,7 +4601,7 @@
       </w:pPr>
     </w:lvl>
   </w:abstractNum>
-  <w:abstractNum w:abstractNumId="5" w15:restartNumberingAfterBreak="0">
+  <w:abstractNum w:abstractNumId="6" w15:restartNumberingAfterBreak="0">
     <w:nsid w:val="5C4F1D12"/>
     <w:multiLevelType w:val="hybridMultilevel"/>
     <w:tmpl w:val="0902D02E"/>
@@ -3841,7 +4714,7 @@
       </w:rPr>
     </w:lvl>
   </w:abstractNum>
-  <w:abstractNum w:abstractNumId="6" w15:restartNumberingAfterBreak="0">
+  <w:abstractNum w:abstractNumId="7" w15:restartNumberingAfterBreak="0">
     <w:nsid w:val="608E0389"/>
     <w:multiLevelType w:val="hybridMultilevel"/>
     <w:tmpl w:val="AFE0C836"/>
@@ -3930,7 +4803,96 @@
       </w:pPr>
     </w:lvl>
   </w:abstractNum>
-  <w:abstractNum w:abstractNumId="7" w15:restartNumberingAfterBreak="0">
+  <w:abstractNum w:abstractNumId="8" w15:restartNumberingAfterBreak="0">
+    <w:nsid w:val="693B375B"/>
+    <w:multiLevelType w:val="hybridMultilevel"/>
+    <w:tmpl w:val="C0784358"/>
+    <w:lvl w:ilvl="0" w:tplc="A92A2FEC">
+      <w:start w:val="1"/>
+      <w:numFmt w:val="lowerLetter"/>
+      <w:lvlText w:val="%1."/>
+      <w:lvlJc w:val="left"/>
+      <w:pPr>
+        <w:ind w:left="1080" w:hanging="360"/>
+      </w:pPr>
+      <w:rPr>
+        <w:rFonts w:hint="default"/>
+      </w:rPr>
+    </w:lvl>
+    <w:lvl w:ilvl="1" w:tplc="04090019" w:tentative="1">
+      <w:start w:val="1"/>
+      <w:numFmt w:val="lowerLetter"/>
+      <w:lvlText w:val="%2."/>
+      <w:lvlJc w:val="left"/>
+      <w:pPr>
+        <w:ind w:left="1800" w:hanging="360"/>
+      </w:pPr>
+    </w:lvl>
+    <w:lvl w:ilvl="2" w:tplc="0409001B" w:tentative="1">
+      <w:start w:val="1"/>
+      <w:numFmt w:val="lowerRoman"/>
+      <w:lvlText w:val="%3."/>
+      <w:lvlJc w:val="right"/>
+      <w:pPr>
+        <w:ind w:left="2520" w:hanging="180"/>
+      </w:pPr>
+    </w:lvl>
+    <w:lvl w:ilvl="3" w:tplc="0409000F" w:tentative="1">
+      <w:start w:val="1"/>
+      <w:numFmt w:val="decimal"/>
+      <w:lvlText w:val="%4."/>
+      <w:lvlJc w:val="left"/>
+      <w:pPr>
+        <w:ind w:left="3240" w:hanging="360"/>
+      </w:pPr>
+    </w:lvl>
+    <w:lvl w:ilvl="4" w:tplc="04090019" w:tentative="1">
+      <w:start w:val="1"/>
+      <w:numFmt w:val="lowerLetter"/>
+      <w:lvlText w:val="%5."/>
+      <w:lvlJc w:val="left"/>
+      <w:pPr>
+        <w:ind w:left="3960" w:hanging="360"/>
+      </w:pPr>
+    </w:lvl>
+    <w:lvl w:ilvl="5" w:tplc="0409001B" w:tentative="1">
+      <w:start w:val="1"/>
+      <w:numFmt w:val="lowerRoman"/>
+      <w:lvlText w:val="%6."/>
+      <w:lvlJc w:val="right"/>
+      <w:pPr>
+        <w:ind w:left="4680" w:hanging="180"/>
+      </w:pPr>
+    </w:lvl>
+    <w:lvl w:ilvl="6" w:tplc="0409000F" w:tentative="1">
+      <w:start w:val="1"/>
+      <w:numFmt w:val="decimal"/>
+      <w:lvlText w:val="%7."/>
+      <w:lvlJc w:val="left"/>
+      <w:pPr>
+        <w:ind w:left="5400" w:hanging="360"/>
+      </w:pPr>
+    </w:lvl>
+    <w:lvl w:ilvl="7" w:tplc="04090019" w:tentative="1">
+      <w:start w:val="1"/>
+      <w:numFmt w:val="lowerLetter"/>
+      <w:lvlText w:val="%8."/>
+      <w:lvlJc w:val="left"/>
+      <w:pPr>
+        <w:ind w:left="6120" w:hanging="360"/>
+      </w:pPr>
+    </w:lvl>
+    <w:lvl w:ilvl="8" w:tplc="0409001B" w:tentative="1">
+      <w:start w:val="1"/>
+      <w:numFmt w:val="lowerRoman"/>
+      <w:lvlText w:val="%9."/>
+      <w:lvlJc w:val="right"/>
+      <w:pPr>
+        <w:ind w:left="6840" w:hanging="180"/>
+      </w:pPr>
+    </w:lvl>
+  </w:abstractNum>
+  <w:abstractNum w:abstractNumId="9" w15:restartNumberingAfterBreak="0">
     <w:nsid w:val="694E3468"/>
     <w:multiLevelType w:val="hybridMultilevel"/>
     <w:tmpl w:val="1A06AEA8"/>
@@ -4019,7 +4981,7 @@
       </w:pPr>
     </w:lvl>
   </w:abstractNum>
-  <w:abstractNum w:abstractNumId="8" w15:restartNumberingAfterBreak="0">
+  <w:abstractNum w:abstractNumId="10" w15:restartNumberingAfterBreak="0">
     <w:nsid w:val="7A8C2BD5"/>
     <w:multiLevelType w:val="hybridMultilevel"/>
     <w:tmpl w:val="3176F296"/>
@@ -4115,25 +5077,31 @@
     <w:abstractNumId w:val="0"/>
   </w:num>
   <w:num w:numId="3" w16cid:durableId="1846283590">
-    <w:abstractNumId w:val="3"/>
+    <w:abstractNumId w:val="4"/>
   </w:num>
   <w:num w:numId="4" w16cid:durableId="1433472905">
     <w:abstractNumId w:val="2"/>
   </w:num>
   <w:num w:numId="5" w16cid:durableId="1603612583">
+    <w:abstractNumId w:val="6"/>
+  </w:num>
+  <w:num w:numId="6" w16cid:durableId="341515017">
+    <w:abstractNumId w:val="9"/>
+  </w:num>
+  <w:num w:numId="7" w16cid:durableId="1270354150">
+    <w:abstractNumId w:val="10"/>
+  </w:num>
+  <w:num w:numId="8" w16cid:durableId="1070536349">
     <w:abstractNumId w:val="5"/>
   </w:num>
-  <w:num w:numId="6" w16cid:durableId="341515017">
+  <w:num w:numId="9" w16cid:durableId="222562628">
     <w:abstractNumId w:val="7"/>
   </w:num>
-  <w:num w:numId="7" w16cid:durableId="1270354150">
+  <w:num w:numId="10" w16cid:durableId="1214078294">
+    <w:abstractNumId w:val="3"/>
+  </w:num>
+  <w:num w:numId="11" w16cid:durableId="23285849">
     <w:abstractNumId w:val="8"/>
-  </w:num>
-  <w:num w:numId="8" w16cid:durableId="1070536349">
-    <w:abstractNumId w:val="4"/>
-  </w:num>
-  <w:num w:numId="9" w16cid:durableId="222562628">
-    <w:abstractNumId w:val="6"/>
   </w:num>
 </w:numbering>
 </file>
@@ -4536,6 +5504,7 @@
   <w:style w:type="paragraph" w:default="1" w:styleId="Normal">
     <w:name w:val="Normal"/>
     <w:qFormat/>
+    <w:rsid w:val="00AE7708"/>
   </w:style>
   <w:style w:type="character" w:default="1" w:styleId="DefaultParagraphFont">
     <w:name w:val="Default Paragraph Font"/>
@@ -4602,6 +5571,17 @@
     <w:rsid w:val="009F50F0"/>
     <w:rPr>
       <w:color w:val="808080"/>
+    </w:rPr>
+  </w:style>
+  <w:style w:type="character" w:styleId="Hyperlink">
+    <w:name w:val="Hyperlink"/>
+    <w:basedOn w:val="DefaultParagraphFont"/>
+    <w:uiPriority w:val="99"/>
+    <w:unhideWhenUsed/>
+    <w:rsid w:val="00541011"/>
+    <w:rPr>
+      <w:color w:val="0563C1" w:themeColor="hyperlink"/>
+      <w:u w:val="single"/>
     </w:rPr>
   </w:style>
 </w:styles>

</xml_diff>